<commit_message>
Refactored base class and added save by doc name.
</commit_message>
<xml_diff>
--- a/Templates/Transfer_Judgment_Entry.docx
+++ b/Templates/Transfer_Judgment_Entry.docx
@@ -1,6 +1,6 @@
 
 <file path=word/document.xml><?xml version="1.0" encoding="utf-8"?>
-<w:document xmlns:wpc="http://schemas.microsoft.com/office/word/2010/wordprocessingCanvas" xmlns:cx="http://schemas.microsoft.com/office/drawing/2014/chartex" xmlns:cx1="http://schemas.microsoft.com/office/drawing/2015/9/8/chartex" xmlns:cx2="http://schemas.microsoft.com/office/drawing/2015/10/21/chartex" xmlns:cx3="http://schemas.microsoft.com/office/drawing/2016/5/9/chartex" xmlns:cx4="http://schemas.microsoft.com/office/drawing/2016/5/10/chartex" xmlns:cx5="http://schemas.microsoft.com/office/drawing/2016/5/11/chartex" xmlns:cx6="http://schemas.microsoft.com/office/drawing/2016/5/12/chartex" xmlns:cx7="http://schemas.microsoft.com/office/drawing/2016/5/13/chartex" xmlns:cx8="http://schemas.microsoft.com/office/drawing/2016/5/14/chartex" xmlns:mc="http://schemas.openxmlformats.org/markup-compatibility/2006" xmlns:aink="http://schemas.microsoft.com/office/drawing/2016/ink" xmlns:am3d="http://schemas.microsoft.com/office/drawing/2017/model3d" xmlns:o="urn:schemas-microsoft-com:office:office" xmlns:r="http://schemas.openxmlformats.org/officeDocument/2006/relationships" xmlns:m="http://schemas.openxmlformats.org/officeDocument/2006/math" xmlns:v="urn:schemas-microsoft-com:vml" xmlns:wp14="http://schemas.microsoft.com/office/word/2010/wordprocessingDrawing" xmlns:wp="http://schemas.openxmlformats.org/drawingml/2006/wordprocessingDrawing" xmlns:w10="urn:schemas-microsoft-com:office:word" xmlns:w="http://schemas.openxmlformats.org/wordprocessingml/2006/main" xmlns:w14="http://schemas.microsoft.com/office/word/2010/wordml" xmlns:w15="http://schemas.microsoft.com/office/word/2012/wordml" xmlns:w16cex="http://schemas.microsoft.com/office/word/2018/wordml/cex" xmlns:w16cid="http://schemas.microsoft.com/office/word/2016/wordml/cid" xmlns:w16="http://schemas.microsoft.com/office/word/2018/wordml" xmlns:w16se="http://schemas.microsoft.com/office/word/2015/wordml/symex" xmlns:wpg="http://schemas.microsoft.com/office/word/2010/wordprocessingGroup" xmlns:wpi="http://schemas.microsoft.com/office/word/2010/wordprocessingInk" xmlns:wne="http://schemas.microsoft.com/office/word/2006/wordml" xmlns:wps="http://schemas.microsoft.com/office/word/2010/wordprocessingShape" mc:Ignorable="w14 w15 w16se w16cid w16 w16cex wp14">
+<w:document xmlns:wpc="http://schemas.microsoft.com/office/word/2010/wordprocessingCanvas" xmlns:mc="http://schemas.openxmlformats.org/markup-compatibility/2006" xmlns:o="urn:schemas-microsoft-com:office:office" xmlns:r="http://schemas.openxmlformats.org/officeDocument/2006/relationships" xmlns:m="http://schemas.openxmlformats.org/officeDocument/2006/math" xmlns:v="urn:schemas-microsoft-com:vml" xmlns:wp14="http://schemas.microsoft.com/office/word/2010/wordprocessingDrawing" xmlns:wp="http://schemas.openxmlformats.org/drawingml/2006/wordprocessingDrawing" xmlns:w10="urn:schemas-microsoft-com:office:word" xmlns:w="http://schemas.openxmlformats.org/wordprocessingml/2006/main" xmlns:w14="http://schemas.microsoft.com/office/word/2010/wordml" xmlns:wpg="http://schemas.microsoft.com/office/word/2010/wordprocessingGroup" xmlns:wpi="http://schemas.microsoft.com/office/word/2010/wordprocessingInk" xmlns:wne="http://schemas.microsoft.com/office/word/2006/wordml" xmlns:wps="http://schemas.microsoft.com/office/word/2010/wordprocessingShape" mc:Ignorable="w14 wp14">
   <w:body>
     <w:p>
       <w:pPr>
@@ -244,13 +244,23 @@
           <w:szCs w:val="26"/>
         </w:rPr>
       </w:pPr>
-      <w:r>
-        <w:rPr>
-          <w:rFonts w:asciiTheme="majorHAnsi" w:hAnsiTheme="majorHAnsi"/>
-          <w:sz w:val="26"/>
-          <w:szCs w:val="26"/>
-        </w:rPr>
-        <w:t>vs.</w:t>
+      <w:proofErr w:type="gramStart"/>
+      <w:r>
+        <w:rPr>
+          <w:rFonts w:asciiTheme="majorHAnsi" w:hAnsiTheme="majorHAnsi"/>
+          <w:sz w:val="26"/>
+          <w:szCs w:val="26"/>
+        </w:rPr>
+        <w:t>vs</w:t>
+      </w:r>
+      <w:proofErr w:type="gramEnd"/>
+      <w:r>
+        <w:rPr>
+          <w:rFonts w:asciiTheme="majorHAnsi" w:hAnsiTheme="majorHAnsi"/>
+          <w:sz w:val="26"/>
+          <w:szCs w:val="26"/>
+        </w:rPr>
+        <w:t>.</w:t>
       </w:r>
       <w:r>
         <w:rPr>
@@ -369,7 +379,43 @@
           <w:sz w:val="26"/>
           <w:szCs w:val="26"/>
         </w:rPr>
-        <w:t>{{ case_no }}</w:t>
+        <w:t>{</w:t>
+      </w:r>
+      <w:proofErr w:type="gramStart"/>
+      <w:r>
+        <w:rPr>
+          <w:rFonts w:asciiTheme="majorHAnsi" w:hAnsiTheme="majorHAnsi"/>
+          <w:sz w:val="26"/>
+          <w:szCs w:val="26"/>
+        </w:rPr>
+        <w:t xml:space="preserve">{ </w:t>
+      </w:r>
+      <w:proofErr w:type="spellStart"/>
+      <w:r>
+        <w:rPr>
+          <w:rFonts w:asciiTheme="majorHAnsi" w:hAnsiTheme="majorHAnsi"/>
+          <w:sz w:val="26"/>
+          <w:szCs w:val="26"/>
+        </w:rPr>
+        <w:t>case</w:t>
+      </w:r>
+      <w:proofErr w:type="gramEnd"/>
+      <w:r>
+        <w:rPr>
+          <w:rFonts w:asciiTheme="majorHAnsi" w:hAnsiTheme="majorHAnsi"/>
+          <w:sz w:val="26"/>
+          <w:szCs w:val="26"/>
+        </w:rPr>
+        <w:t>_no</w:t>
+      </w:r>
+      <w:proofErr w:type="spellEnd"/>
+      <w:r>
+        <w:rPr>
+          <w:rFonts w:asciiTheme="majorHAnsi" w:hAnsiTheme="majorHAnsi"/>
+          <w:sz w:val="26"/>
+          <w:szCs w:val="26"/>
+        </w:rPr>
+        <w:t xml:space="preserve"> }}</w:t>
       </w:r>
     </w:p>
     <w:p>
@@ -500,7 +546,43 @@
           <w:sz w:val="26"/>
           <w:szCs w:val="26"/>
         </w:rPr>
-        <w:t>{{ defendant_name }}</w:t>
+        <w:t>{</w:t>
+      </w:r>
+      <w:proofErr w:type="gramStart"/>
+      <w:r>
+        <w:rPr>
+          <w:rFonts w:asciiTheme="majorHAnsi" w:hAnsiTheme="majorHAnsi"/>
+          <w:sz w:val="26"/>
+          <w:szCs w:val="26"/>
+        </w:rPr>
+        <w:t xml:space="preserve">{ </w:t>
+      </w:r>
+      <w:proofErr w:type="spellStart"/>
+      <w:r>
+        <w:rPr>
+          <w:rFonts w:asciiTheme="majorHAnsi" w:hAnsiTheme="majorHAnsi"/>
+          <w:sz w:val="26"/>
+          <w:szCs w:val="26"/>
+        </w:rPr>
+        <w:t>defendant</w:t>
+      </w:r>
+      <w:proofErr w:type="gramEnd"/>
+      <w:r>
+        <w:rPr>
+          <w:rFonts w:asciiTheme="majorHAnsi" w:hAnsiTheme="majorHAnsi"/>
+          <w:sz w:val="26"/>
+          <w:szCs w:val="26"/>
+        </w:rPr>
+        <w:t>_name</w:t>
+      </w:r>
+      <w:proofErr w:type="spellEnd"/>
+      <w:r>
+        <w:rPr>
+          <w:rFonts w:asciiTheme="majorHAnsi" w:hAnsiTheme="majorHAnsi"/>
+          <w:sz w:val="26"/>
+          <w:szCs w:val="26"/>
+        </w:rPr>
+        <w:t xml:space="preserve"> }}</w:t>
       </w:r>
       <w:r>
         <w:rPr>
@@ -585,6 +667,7 @@
           <w:szCs w:val="26"/>
         </w:rPr>
       </w:pPr>
+      <w:proofErr w:type="gramStart"/>
       <w:r>
         <w:rPr>
           <w:rFonts w:asciiTheme="majorHAnsi" w:hAnsiTheme="majorHAnsi"/>
@@ -593,6 +676,7 @@
         </w:rPr>
         <w:t>Defendant.</w:t>
       </w:r>
+      <w:proofErr w:type="gramEnd"/>
       <w:r>
         <w:rPr>
           <w:rFonts w:asciiTheme="majorHAnsi" w:hAnsiTheme="majorHAnsi"/>
@@ -763,7 +847,43 @@
           <w:sz w:val="26"/>
           <w:szCs w:val="26"/>
         </w:rPr>
-        <w:t xml:space="preserve">{{ assigned_judge_name }} </w:t>
+        <w:t>{</w:t>
+      </w:r>
+      <w:proofErr w:type="gramStart"/>
+      <w:r>
+        <w:rPr>
+          <w:rFonts w:asciiTheme="majorHAnsi" w:hAnsiTheme="majorHAnsi"/>
+          <w:sz w:val="26"/>
+          <w:szCs w:val="26"/>
+        </w:rPr>
+        <w:t xml:space="preserve">{ </w:t>
+      </w:r>
+      <w:proofErr w:type="spellStart"/>
+      <w:r>
+        <w:rPr>
+          <w:rFonts w:asciiTheme="majorHAnsi" w:hAnsiTheme="majorHAnsi"/>
+          <w:sz w:val="26"/>
+          <w:szCs w:val="26"/>
+        </w:rPr>
+        <w:t>assigned</w:t>
+      </w:r>
+      <w:proofErr w:type="gramEnd"/>
+      <w:r>
+        <w:rPr>
+          <w:rFonts w:asciiTheme="majorHAnsi" w:hAnsiTheme="majorHAnsi"/>
+          <w:sz w:val="26"/>
+          <w:szCs w:val="26"/>
+        </w:rPr>
+        <w:t>_judge_name</w:t>
+      </w:r>
+      <w:proofErr w:type="spellEnd"/>
+      <w:r>
+        <w:rPr>
+          <w:rFonts w:asciiTheme="majorHAnsi" w:hAnsiTheme="majorHAnsi"/>
+          <w:sz w:val="26"/>
+          <w:szCs w:val="26"/>
+        </w:rPr>
+        <w:t xml:space="preserve"> }} </w:t>
       </w:r>
       <w:r>
         <w:rPr>
@@ -779,7 +899,25 @@
           <w:sz w:val="26"/>
           <w:szCs w:val="26"/>
         </w:rPr>
-        <w:t>{{ assigned_date }}</w:t>
+        <w:t xml:space="preserve">{{ </w:t>
+      </w:r>
+      <w:proofErr w:type="spellStart"/>
+      <w:r>
+        <w:rPr>
+          <w:rFonts w:asciiTheme="majorHAnsi" w:hAnsiTheme="majorHAnsi"/>
+          <w:sz w:val="26"/>
+          <w:szCs w:val="26"/>
+        </w:rPr>
+        <w:t>assigned_date</w:t>
+      </w:r>
+      <w:proofErr w:type="spellEnd"/>
+      <w:r>
+        <w:rPr>
+          <w:rFonts w:asciiTheme="majorHAnsi" w:hAnsiTheme="majorHAnsi"/>
+          <w:sz w:val="26"/>
+          <w:szCs w:val="26"/>
+        </w:rPr>
+        <w:t xml:space="preserve"> }}</w:t>
       </w:r>
       <w:r>
         <w:rPr>
@@ -811,7 +949,43 @@
           <w:sz w:val="26"/>
           <w:szCs w:val="26"/>
         </w:rPr>
-        <w:t>{{ assigned_judge_name }}</w:t>
+        <w:t>{</w:t>
+      </w:r>
+      <w:proofErr w:type="gramStart"/>
+      <w:r>
+        <w:rPr>
+          <w:rFonts w:asciiTheme="majorHAnsi" w:hAnsiTheme="majorHAnsi"/>
+          <w:sz w:val="26"/>
+          <w:szCs w:val="26"/>
+        </w:rPr>
+        <w:t xml:space="preserve">{ </w:t>
+      </w:r>
+      <w:proofErr w:type="spellStart"/>
+      <w:r>
+        <w:rPr>
+          <w:rFonts w:asciiTheme="majorHAnsi" w:hAnsiTheme="majorHAnsi"/>
+          <w:sz w:val="26"/>
+          <w:szCs w:val="26"/>
+        </w:rPr>
+        <w:t>assigned</w:t>
+      </w:r>
+      <w:proofErr w:type="gramEnd"/>
+      <w:r>
+        <w:rPr>
+          <w:rFonts w:asciiTheme="majorHAnsi" w:hAnsiTheme="majorHAnsi"/>
+          <w:sz w:val="26"/>
+          <w:szCs w:val="26"/>
+        </w:rPr>
+        <w:t>_judge_name</w:t>
+      </w:r>
+      <w:proofErr w:type="spellEnd"/>
+      <w:r>
+        <w:rPr>
+          <w:rFonts w:asciiTheme="majorHAnsi" w:hAnsiTheme="majorHAnsi"/>
+          <w:sz w:val="26"/>
+          <w:szCs w:val="26"/>
+        </w:rPr>
+        <w:t xml:space="preserve"> }}</w:t>
       </w:r>
       <w:r>
         <w:rPr>
@@ -827,7 +1001,25 @@
           <w:sz w:val="26"/>
           <w:szCs w:val="26"/>
         </w:rPr>
-        <w:t>{{ transferred_judge_name }}</w:t>
+        <w:t xml:space="preserve">{{ </w:t>
+      </w:r>
+      <w:proofErr w:type="spellStart"/>
+      <w:r>
+        <w:rPr>
+          <w:rFonts w:asciiTheme="majorHAnsi" w:hAnsiTheme="majorHAnsi"/>
+          <w:sz w:val="26"/>
+          <w:szCs w:val="26"/>
+        </w:rPr>
+        <w:t>transferred_judge_name</w:t>
+      </w:r>
+      <w:proofErr w:type="spellEnd"/>
+      <w:r>
+        <w:rPr>
+          <w:rFonts w:asciiTheme="majorHAnsi" w:hAnsiTheme="majorHAnsi"/>
+          <w:sz w:val="26"/>
+          <w:szCs w:val="26"/>
+        </w:rPr>
+        <w:t xml:space="preserve"> }}</w:t>
       </w:r>
       <w:r>
         <w:rPr>
@@ -843,7 +1035,25 @@
           <w:sz w:val="26"/>
           <w:szCs w:val="26"/>
         </w:rPr>
-        <w:t>{{ transferred_judge_name }}</w:t>
+        <w:t xml:space="preserve">{{ </w:t>
+      </w:r>
+      <w:proofErr w:type="spellStart"/>
+      <w:r>
+        <w:rPr>
+          <w:rFonts w:asciiTheme="majorHAnsi" w:hAnsiTheme="majorHAnsi"/>
+          <w:sz w:val="26"/>
+          <w:szCs w:val="26"/>
+        </w:rPr>
+        <w:t>transferred_judge_name</w:t>
+      </w:r>
+      <w:proofErr w:type="spellEnd"/>
+      <w:r>
+        <w:rPr>
+          <w:rFonts w:asciiTheme="majorHAnsi" w:hAnsiTheme="majorHAnsi"/>
+          <w:sz w:val="26"/>
+          <w:szCs w:val="26"/>
+        </w:rPr>
+        <w:t xml:space="preserve"> }}</w:t>
       </w:r>
       <w:r>
         <w:rPr>
@@ -1017,8 +1227,17 @@
           <w:szCs w:val="26"/>
         </w:rPr>
         <w:tab/>
+      </w:r>
+      <w:proofErr w:type="gramStart"/>
+      <w:r>
+        <w:rPr>
+          <w:rFonts w:asciiTheme="majorHAnsi" w:hAnsiTheme="majorHAnsi"/>
+          <w:sz w:val="26"/>
+          <w:szCs w:val="26"/>
+        </w:rPr>
         <w:t>ADMINISTRATIVE JUDGE.</w:t>
       </w:r>
+      <w:proofErr w:type="gramEnd"/>
     </w:p>
     <w:p>
       <w:pPr>
@@ -1057,6 +1276,161 @@
           <w:tab w:val="left" w:pos="4320"/>
           <w:tab w:val="left" w:pos="4680"/>
         </w:tabs>
+        <w:rPr>
+          <w:rFonts w:asciiTheme="majorHAnsi" w:hAnsiTheme="majorHAnsi"/>
+          <w:sz w:val="26"/>
+          <w:szCs w:val="26"/>
+        </w:rPr>
+      </w:pPr>
+      <w:r>
+        <w:rPr>
+          <w:rFonts w:asciiTheme="majorHAnsi" w:hAnsiTheme="majorHAnsi"/>
+          <w:sz w:val="26"/>
+          <w:szCs w:val="26"/>
+        </w:rPr>
+        <w:t xml:space="preserve">Copies Served: </w:t>
+      </w:r>
+      <w:r>
+        <w:rPr>
+          <w:rFonts w:asciiTheme="majorHAnsi" w:hAnsiTheme="majorHAnsi"/>
+          <w:sz w:val="26"/>
+          <w:szCs w:val="26"/>
+        </w:rPr>
+        <w:t>Prosecutor’s Office</w:t>
+      </w:r>
+    </w:p>
+    <w:p>
+      <w:pPr>
+        <w:tabs>
+          <w:tab w:val="left" w:pos="-1080"/>
+          <w:tab w:val="left" w:pos="-720"/>
+          <w:tab w:val="left" w:pos="0"/>
+          <w:tab w:val="left" w:pos="720"/>
+          <w:tab w:val="left" w:pos="1440"/>
+          <w:tab w:val="left" w:pos="2160"/>
+          <w:tab w:val="left" w:pos="2880"/>
+          <w:tab w:val="left" w:pos="3600"/>
+          <w:tab w:val="left" w:pos="4320"/>
+          <w:tab w:val="left" w:pos="4680"/>
+        </w:tabs>
+        <w:rPr>
+          <w:rFonts w:asciiTheme="majorHAnsi" w:hAnsiTheme="majorHAnsi"/>
+          <w:sz w:val="26"/>
+          <w:szCs w:val="26"/>
+        </w:rPr>
+      </w:pPr>
+      <w:r>
+        <w:rPr>
+          <w:rFonts w:asciiTheme="majorHAnsi" w:hAnsiTheme="majorHAnsi"/>
+          <w:sz w:val="26"/>
+          <w:szCs w:val="26"/>
+        </w:rPr>
+        <w:tab/>
+      </w:r>
+      <w:r>
+        <w:rPr>
+          <w:rFonts w:asciiTheme="majorHAnsi" w:hAnsiTheme="majorHAnsi"/>
+          <w:sz w:val="26"/>
+          <w:szCs w:val="26"/>
+        </w:rPr>
+        <w:tab/>
+        <w:t xml:space="preserve">  </w:t>
+      </w:r>
+      <w:r>
+        <w:rPr>
+          <w:rFonts w:asciiTheme="majorHAnsi" w:hAnsiTheme="majorHAnsi"/>
+          <w:sz w:val="26"/>
+          <w:szCs w:val="26"/>
+        </w:rPr>
+        <w:t>{</w:t>
+      </w:r>
+      <w:proofErr w:type="gramStart"/>
+      <w:r>
+        <w:rPr>
+          <w:rFonts w:asciiTheme="majorHAnsi" w:hAnsiTheme="majorHAnsi"/>
+          <w:sz w:val="26"/>
+          <w:szCs w:val="26"/>
+        </w:rPr>
+        <w:t xml:space="preserve">{ </w:t>
+      </w:r>
+      <w:proofErr w:type="spellStart"/>
+      <w:r>
+        <w:rPr>
+          <w:rFonts w:asciiTheme="majorHAnsi" w:hAnsiTheme="majorHAnsi"/>
+          <w:sz w:val="26"/>
+          <w:szCs w:val="26"/>
+        </w:rPr>
+        <w:t>defendant</w:t>
+      </w:r>
+      <w:proofErr w:type="gramEnd"/>
+      <w:r>
+        <w:rPr>
+          <w:rFonts w:asciiTheme="majorHAnsi" w:hAnsiTheme="majorHAnsi"/>
+          <w:sz w:val="26"/>
+          <w:szCs w:val="26"/>
+        </w:rPr>
+        <w:t>_name</w:t>
+      </w:r>
+      <w:proofErr w:type="spellEnd"/>
+      <w:r>
+        <w:rPr>
+          <w:rFonts w:asciiTheme="majorHAnsi" w:hAnsiTheme="majorHAnsi"/>
+          <w:sz w:val="26"/>
+          <w:szCs w:val="26"/>
+        </w:rPr>
+        <w:t xml:space="preserve"> }}</w:t>
+      </w:r>
+      <w:r>
+        <w:rPr>
+          <w:rFonts w:asciiTheme="majorHAnsi" w:hAnsiTheme="majorHAnsi"/>
+          <w:sz w:val="26"/>
+          <w:szCs w:val="26"/>
+        </w:rPr>
+        <w:t xml:space="preserve"> Defendant </w:t>
+      </w:r>
+      <w:r>
+        <w:rPr>
+          <w:rFonts w:asciiTheme="majorHAnsi" w:hAnsiTheme="majorHAnsi"/>
+          <w:sz w:val="26"/>
+          <w:szCs w:val="26"/>
+        </w:rPr>
+        <w:t>(</w:t>
+      </w:r>
+      <w:proofErr w:type="spellStart"/>
+      <w:proofErr w:type="gramStart"/>
+      <w:r>
+        <w:rPr>
+          <w:rFonts w:asciiTheme="majorHAnsi" w:hAnsiTheme="majorHAnsi"/>
+          <w:sz w:val="26"/>
+          <w:szCs w:val="26"/>
+        </w:rPr>
+        <w:t>pd</w:t>
+      </w:r>
+      <w:proofErr w:type="spellEnd"/>
+      <w:proofErr w:type="gramEnd"/>
+      <w:r>
+        <w:rPr>
+          <w:rFonts w:asciiTheme="majorHAnsi" w:hAnsiTheme="majorHAnsi"/>
+          <w:sz w:val="26"/>
+          <w:szCs w:val="26"/>
+        </w:rPr>
+        <w:t>)</w:t>
+      </w:r>
+    </w:p>
+    <w:p>
+      <w:pPr>
+        <w:tabs>
+          <w:tab w:val="left" w:pos="-1080"/>
+          <w:tab w:val="left" w:pos="-720"/>
+          <w:tab w:val="left" w:pos="0"/>
+          <w:tab w:val="left" w:pos="720"/>
+          <w:tab w:val="left" w:pos="1440"/>
+          <w:tab w:val="left" w:pos="2160"/>
+          <w:tab w:val="left" w:pos="2880"/>
+          <w:tab w:val="left" w:pos="3600"/>
+          <w:tab w:val="left" w:pos="4320"/>
+          <w:tab w:val="left" w:pos="4680"/>
+        </w:tabs>
         <w:jc w:val="both"/>
         <w:rPr>
           <w:rFonts w:asciiTheme="majorHAnsi" w:hAnsiTheme="majorHAnsi"/>
@@ -1064,22 +1438,6 @@
           <w:szCs w:val="26"/>
         </w:rPr>
       </w:pPr>
-      <w:r>
-        <w:rPr>
-          <w:rFonts w:asciiTheme="majorHAnsi" w:hAnsiTheme="majorHAnsi"/>
-          <w:sz w:val="26"/>
-          <w:szCs w:val="26"/>
-        </w:rPr>
-        <w:t xml:space="preserve">Copies Served: </w:t>
-      </w:r>
-      <w:r>
-        <w:rPr>
-          <w:rFonts w:asciiTheme="majorHAnsi" w:hAnsiTheme="majorHAnsi"/>
-          <w:sz w:val="26"/>
-          <w:szCs w:val="26"/>
-        </w:rPr>
-        <w:t>Prosecutor’s Office</w:t>
-      </w:r>
     </w:p>
     <w:p>
       <w:pPr>
@@ -1102,47 +1460,8 @@
           <w:szCs w:val="26"/>
         </w:rPr>
       </w:pPr>
-      <w:r>
-        <w:rPr>
-          <w:rFonts w:asciiTheme="majorHAnsi" w:hAnsiTheme="majorHAnsi"/>
-          <w:sz w:val="26"/>
-          <w:szCs w:val="26"/>
-        </w:rPr>
-        <w:tab/>
-      </w:r>
-      <w:r>
-        <w:rPr>
-          <w:rFonts w:asciiTheme="majorHAnsi" w:hAnsiTheme="majorHAnsi"/>
-          <w:sz w:val="26"/>
-          <w:szCs w:val="26"/>
-        </w:rPr>
-        <w:tab/>
-        <w:t xml:space="preserve">  </w:t>
-      </w:r>
-      <w:r>
-        <w:rPr>
-          <w:rFonts w:asciiTheme="majorHAnsi" w:hAnsiTheme="majorHAnsi"/>
-          <w:sz w:val="26"/>
-          <w:szCs w:val="26"/>
-        </w:rPr>
-        <w:t>{{ defendant_name }}</w:t>
-      </w:r>
-      <w:r>
-        <w:rPr>
-          <w:rFonts w:asciiTheme="majorHAnsi" w:hAnsiTheme="majorHAnsi"/>
-          <w:sz w:val="26"/>
-          <w:szCs w:val="26"/>
-        </w:rPr>
-        <w:t xml:space="preserve"> Defendant  </w:t>
-      </w:r>
-      <w:r>
-        <w:rPr>
-          <w:rFonts w:asciiTheme="majorHAnsi" w:hAnsiTheme="majorHAnsi"/>
-          <w:sz w:val="26"/>
-          <w:szCs w:val="26"/>
-        </w:rPr>
-        <w:t>(pd)</w:t>
-      </w:r>
+      <w:bookmarkStart w:id="0" w:name="_GoBack"/>
+      <w:bookmarkEnd w:id="0"/>
     </w:p>
     <w:p>
       <w:pPr>
@@ -1231,6 +1550,50 @@
           <w:szCs w:val="26"/>
         </w:rPr>
       </w:pPr>
+      <w:r>
+        <w:rPr>
+          <w:rFonts w:asciiTheme="majorHAnsi" w:hAnsiTheme="majorHAnsi"/>
+          <w:sz w:val="26"/>
+          <w:szCs w:val="26"/>
+        </w:rPr>
+        <w:t>{</w:t>
+      </w:r>
+      <w:proofErr w:type="gramStart"/>
+      <w:r>
+        <w:rPr>
+          <w:rFonts w:asciiTheme="majorHAnsi" w:hAnsiTheme="majorHAnsi"/>
+          <w:sz w:val="26"/>
+          <w:szCs w:val="26"/>
+        </w:rPr>
+        <w:t xml:space="preserve">{ </w:t>
+      </w:r>
+      <w:proofErr w:type="spellStart"/>
+      <w:r>
+        <w:rPr>
+          <w:rFonts w:asciiTheme="majorHAnsi" w:hAnsiTheme="majorHAnsi"/>
+          <w:sz w:val="26"/>
+          <w:szCs w:val="26"/>
+        </w:rPr>
+        <w:t>defendant</w:t>
+      </w:r>
+      <w:proofErr w:type="gramEnd"/>
+      <w:r>
+        <w:rPr>
+          <w:rFonts w:asciiTheme="majorHAnsi" w:hAnsiTheme="majorHAnsi"/>
+          <w:sz w:val="26"/>
+          <w:szCs w:val="26"/>
+        </w:rPr>
+        <w:t>_name</w:t>
+      </w:r>
+      <w:proofErr w:type="spellEnd"/>
+      <w:r>
+        <w:rPr>
+          <w:rFonts w:asciiTheme="majorHAnsi" w:hAnsiTheme="majorHAnsi"/>
+          <w:sz w:val="26"/>
+          <w:szCs w:val="26"/>
+        </w:rPr>
+        <w:t xml:space="preserve"> }}</w:t>
+      </w:r>
     </w:p>
     <w:p>
       <w:pPr>
@@ -1253,6 +1616,50 @@
           <w:szCs w:val="26"/>
         </w:rPr>
       </w:pPr>
+      <w:r>
+        <w:rPr>
+          <w:rFonts w:asciiTheme="majorHAnsi" w:hAnsiTheme="majorHAnsi"/>
+          <w:sz w:val="26"/>
+          <w:szCs w:val="26"/>
+        </w:rPr>
+        <w:t>{</w:t>
+      </w:r>
+      <w:proofErr w:type="gramStart"/>
+      <w:r>
+        <w:rPr>
+          <w:rFonts w:asciiTheme="majorHAnsi" w:hAnsiTheme="majorHAnsi"/>
+          <w:sz w:val="26"/>
+          <w:szCs w:val="26"/>
+        </w:rPr>
+        <w:t xml:space="preserve">{ </w:t>
+      </w:r>
+      <w:proofErr w:type="spellStart"/>
+      <w:r>
+        <w:rPr>
+          <w:rFonts w:asciiTheme="majorHAnsi" w:hAnsiTheme="majorHAnsi"/>
+          <w:sz w:val="26"/>
+          <w:szCs w:val="26"/>
+        </w:rPr>
+        <w:t>defendant</w:t>
+      </w:r>
+      <w:proofErr w:type="gramEnd"/>
+      <w:r>
+        <w:rPr>
+          <w:rFonts w:asciiTheme="majorHAnsi" w:hAnsiTheme="majorHAnsi"/>
+          <w:sz w:val="26"/>
+          <w:szCs w:val="26"/>
+        </w:rPr>
+        <w:t>_address</w:t>
+      </w:r>
+      <w:proofErr w:type="spellEnd"/>
+      <w:r>
+        <w:rPr>
+          <w:rFonts w:asciiTheme="majorHAnsi" w:hAnsiTheme="majorHAnsi"/>
+          <w:sz w:val="26"/>
+          <w:szCs w:val="26"/>
+        </w:rPr>
+        <w:t xml:space="preserve"> }}</w:t>
+      </w:r>
     </w:p>
     <w:p>
       <w:pPr>
@@ -1281,71 +1688,99 @@
           <w:sz w:val="26"/>
           <w:szCs w:val="26"/>
         </w:rPr>
-        <w:t>{{ defendant_name }}</w:t>
-      </w:r>
-    </w:p>
-    <w:p>
-      <w:pPr>
-        <w:tabs>
-          <w:tab w:val="left" w:pos="-1080"/>
-          <w:tab w:val="left" w:pos="-720"/>
-          <w:tab w:val="left" w:pos="0"/>
-          <w:tab w:val="left" w:pos="720"/>
-          <w:tab w:val="left" w:pos="1440"/>
-          <w:tab w:val="left" w:pos="2160"/>
-          <w:tab w:val="left" w:pos="2880"/>
-          <w:tab w:val="left" w:pos="3600"/>
-          <w:tab w:val="left" w:pos="4320"/>
-          <w:tab w:val="left" w:pos="4680"/>
-        </w:tabs>
-        <w:jc w:val="both"/>
-        <w:rPr>
-          <w:rFonts w:asciiTheme="majorHAnsi" w:hAnsiTheme="majorHAnsi"/>
-          <w:sz w:val="26"/>
-          <w:szCs w:val="26"/>
-        </w:rPr>
-      </w:pPr>
-      <w:r>
-        <w:rPr>
-          <w:rFonts w:asciiTheme="majorHAnsi" w:hAnsiTheme="majorHAnsi"/>
-          <w:sz w:val="26"/>
-          <w:szCs w:val="26"/>
-        </w:rPr>
-        <w:t>{{ defendant_address }}</w:t>
-      </w:r>
-    </w:p>
-    <w:p>
-      <w:pPr>
-        <w:tabs>
-          <w:tab w:val="left" w:pos="-1080"/>
-          <w:tab w:val="left" w:pos="-720"/>
-          <w:tab w:val="left" w:pos="0"/>
-          <w:tab w:val="left" w:pos="720"/>
-          <w:tab w:val="left" w:pos="1440"/>
-          <w:tab w:val="left" w:pos="2160"/>
-          <w:tab w:val="left" w:pos="2880"/>
-          <w:tab w:val="left" w:pos="3600"/>
-          <w:tab w:val="left" w:pos="4320"/>
-          <w:tab w:val="left" w:pos="4680"/>
-        </w:tabs>
-        <w:jc w:val="both"/>
-        <w:rPr>
-          <w:rFonts w:asciiTheme="majorHAnsi" w:hAnsiTheme="majorHAnsi"/>
-          <w:sz w:val="26"/>
-          <w:szCs w:val="26"/>
-        </w:rPr>
-      </w:pPr>
-      <w:r>
-        <w:rPr>
-          <w:rFonts w:asciiTheme="majorHAnsi" w:hAnsiTheme="majorHAnsi"/>
-          <w:sz w:val="26"/>
-          <w:szCs w:val="26"/>
-        </w:rPr>
-        <w:t>{{ defendant_city }}, {{ defendant_state }} { defendant_zipcode }}</w:t>
+        <w:t>{</w:t>
+      </w:r>
+      <w:proofErr w:type="gramStart"/>
+      <w:r>
+        <w:rPr>
+          <w:rFonts w:asciiTheme="majorHAnsi" w:hAnsiTheme="majorHAnsi"/>
+          <w:sz w:val="26"/>
+          <w:szCs w:val="26"/>
+        </w:rPr>
+        <w:t xml:space="preserve">{ </w:t>
+      </w:r>
+      <w:proofErr w:type="spellStart"/>
+      <w:r>
+        <w:rPr>
+          <w:rFonts w:asciiTheme="majorHAnsi" w:hAnsiTheme="majorHAnsi"/>
+          <w:sz w:val="26"/>
+          <w:szCs w:val="26"/>
+        </w:rPr>
+        <w:t>defendant</w:t>
+      </w:r>
+      <w:proofErr w:type="gramEnd"/>
+      <w:r>
+        <w:rPr>
+          <w:rFonts w:asciiTheme="majorHAnsi" w:hAnsiTheme="majorHAnsi"/>
+          <w:sz w:val="26"/>
+          <w:szCs w:val="26"/>
+        </w:rPr>
+        <w:t>_city</w:t>
+      </w:r>
+      <w:proofErr w:type="spellEnd"/>
+      <w:r>
+        <w:rPr>
+          <w:rFonts w:asciiTheme="majorHAnsi" w:hAnsiTheme="majorHAnsi"/>
+          <w:sz w:val="26"/>
+          <w:szCs w:val="26"/>
+        </w:rPr>
+        <w:t xml:space="preserve"> }}, {{ </w:t>
+      </w:r>
+      <w:proofErr w:type="spellStart"/>
+      <w:r>
+        <w:rPr>
+          <w:rFonts w:asciiTheme="majorHAnsi" w:hAnsiTheme="majorHAnsi"/>
+          <w:sz w:val="26"/>
+          <w:szCs w:val="26"/>
+        </w:rPr>
+        <w:t>defendant_state</w:t>
+      </w:r>
+      <w:proofErr w:type="spellEnd"/>
+      <w:r>
+        <w:rPr>
+          <w:rFonts w:asciiTheme="majorHAnsi" w:hAnsiTheme="majorHAnsi"/>
+          <w:sz w:val="26"/>
+          <w:szCs w:val="26"/>
+        </w:rPr>
+        <w:t xml:space="preserve"> }} </w:t>
+      </w:r>
+      <w:r>
+        <w:rPr>
+          <w:rFonts w:asciiTheme="majorHAnsi" w:hAnsiTheme="majorHAnsi"/>
+          <w:sz w:val="26"/>
+          <w:szCs w:val="26"/>
+        </w:rPr>
+        <w:t>{</w:t>
+      </w:r>
+      <w:r>
+        <w:rPr>
+          <w:rFonts w:asciiTheme="majorHAnsi" w:hAnsiTheme="majorHAnsi"/>
+          <w:sz w:val="26"/>
+          <w:szCs w:val="26"/>
+        </w:rPr>
+        <w:t xml:space="preserve">{ </w:t>
+      </w:r>
+      <w:proofErr w:type="spellStart"/>
+      <w:r>
+        <w:rPr>
+          <w:rFonts w:asciiTheme="majorHAnsi" w:hAnsiTheme="majorHAnsi"/>
+          <w:sz w:val="26"/>
+          <w:szCs w:val="26"/>
+        </w:rPr>
+        <w:t>defendant_zipcode</w:t>
+      </w:r>
+      <w:proofErr w:type="spellEnd"/>
+      <w:r>
+        <w:rPr>
+          <w:rFonts w:asciiTheme="majorHAnsi" w:hAnsiTheme="majorHAnsi"/>
+          <w:sz w:val="26"/>
+          <w:szCs w:val="26"/>
+        </w:rPr>
+        <w:t xml:space="preserve"> }}</w:t>
       </w:r>
     </w:p>
     <w:sectPr>
-      <w:headerReference w:type="default" r:id="rId6"/>
+      <w:headerReference w:type="default" r:id="rId7"/>
       <w:pgSz w:w="12240" w:h="15840"/>
       <w:pgMar w:top="1296" w:right="1440" w:bottom="1152" w:left="1440" w:header="864" w:footer="1440" w:gutter="0"/>
       <w:cols w:space="720"/>
@@ -1357,7 +1792,7 @@
 </file>
 
 <file path=word/endnotes.xml><?xml version="1.0" encoding="utf-8"?>
-<w:endnotes xmlns:wpc="http://schemas.microsoft.com/office/word/2010/wordprocessingCanvas" xmlns:cx="http://schemas.microsoft.com/office/drawing/2014/chartex" xmlns:cx1="http://schemas.microsoft.com/office/drawing/2015/9/8/chartex" xmlns:cx2="http://schemas.microsoft.com/office/drawing/2015/10/21/chartex" xmlns:cx3="http://schemas.microsoft.com/office/drawing/2016/5/9/chartex" xmlns:cx4="http://schemas.microsoft.com/office/drawing/2016/5/10/chartex" xmlns:cx5="http://schemas.microsoft.com/office/drawing/2016/5/11/chartex" xmlns:cx6="http://schemas.microsoft.com/office/drawing/2016/5/12/chartex" xmlns:cx7="http://schemas.microsoft.com/office/drawing/2016/5/13/chartex" xmlns:cx8="http://schemas.microsoft.com/office/drawing/2016/5/14/chartex" xmlns:mc="http://schemas.openxmlformats.org/markup-compatibility/2006" xmlns:aink="http://schemas.microsoft.com/office/drawing/2016/ink" xmlns:am3d="http://schemas.microsoft.com/office/drawing/2017/model3d" xmlns:o="urn:schemas-microsoft-com:office:office" xmlns:r="http://schemas.openxmlformats.org/officeDocument/2006/relationships" xmlns:m="http://schemas.openxmlformats.org/officeDocument/2006/math" xmlns:v="urn:schemas-microsoft-com:vml" xmlns:wp14="http://schemas.microsoft.com/office/word/2010/wordprocessingDrawing" xmlns:wp="http://schemas.openxmlformats.org/drawingml/2006/wordprocessingDrawing" xmlns:w10="urn:schemas-microsoft-com:office:word" xmlns:w="http://schemas.openxmlformats.org/wordprocessingml/2006/main" xmlns:w14="http://schemas.microsoft.com/office/word/2010/wordml" xmlns:w15="http://schemas.microsoft.com/office/word/2012/wordml" xmlns:w16cex="http://schemas.microsoft.com/office/word/2018/wordml/cex" xmlns:w16cid="http://schemas.microsoft.com/office/word/2016/wordml/cid" xmlns:w16="http://schemas.microsoft.com/office/word/2018/wordml" xmlns:w16se="http://schemas.microsoft.com/office/word/2015/wordml/symex" xmlns:wpg="http://schemas.microsoft.com/office/word/2010/wordprocessingGroup" xmlns:wpi="http://schemas.microsoft.com/office/word/2010/wordprocessingInk" xmlns:wne="http://schemas.microsoft.com/office/word/2006/wordml" xmlns:wps="http://schemas.microsoft.com/office/word/2010/wordprocessingShape" mc:Ignorable="w14 w15 w16se w16cid w16 w16cex wp14">
+<w:endnotes xmlns:wpc="http://schemas.microsoft.com/office/word/2010/wordprocessingCanvas" xmlns:mc="http://schemas.openxmlformats.org/markup-compatibility/2006" xmlns:o="urn:schemas-microsoft-com:office:office" xmlns:r="http://schemas.openxmlformats.org/officeDocument/2006/relationships" xmlns:m="http://schemas.openxmlformats.org/officeDocument/2006/math" xmlns:v="urn:schemas-microsoft-com:vml" xmlns:wp14="http://schemas.microsoft.com/office/word/2010/wordprocessingDrawing" xmlns:wp="http://schemas.openxmlformats.org/drawingml/2006/wordprocessingDrawing" xmlns:w10="urn:schemas-microsoft-com:office:word" xmlns:w="http://schemas.openxmlformats.org/wordprocessingml/2006/main" xmlns:w14="http://schemas.microsoft.com/office/word/2010/wordml" xmlns:wpg="http://schemas.microsoft.com/office/word/2010/wordprocessingGroup" xmlns:wpi="http://schemas.microsoft.com/office/word/2010/wordprocessingInk" xmlns:wne="http://schemas.microsoft.com/office/word/2006/wordml" xmlns:wps="http://schemas.microsoft.com/office/word/2010/wordprocessingShape" mc:Ignorable="w14 wp14">
   <w:endnote w:type="separator" w:id="-1">
     <w:p>
       <w:r>
@@ -1376,7 +1811,7 @@
 </file>
 
 <file path=word/footnotes.xml><?xml version="1.0" encoding="utf-8"?>
-<w:footnotes xmlns:wpc="http://schemas.microsoft.com/office/word/2010/wordprocessingCanvas" xmlns:cx="http://schemas.microsoft.com/office/drawing/2014/chartex" xmlns:cx1="http://schemas.microsoft.com/office/drawing/2015/9/8/chartex" xmlns:cx2="http://schemas.microsoft.com/office/drawing/2015/10/21/chartex" xmlns:cx3="http://schemas.microsoft.com/office/drawing/2016/5/9/chartex" xmlns:cx4="http://schemas.microsoft.com/office/drawing/2016/5/10/chartex" xmlns:cx5="http://schemas.microsoft.com/office/drawing/2016/5/11/chartex" xmlns:cx6="http://schemas.microsoft.com/office/drawing/2016/5/12/chartex" xmlns:cx7="http://schemas.microsoft.com/office/drawing/2016/5/13/chartex" xmlns:cx8="http://schemas.microsoft.com/office/drawing/2016/5/14/chartex" xmlns:mc="http://schemas.openxmlformats.org/markup-compatibility/2006" xmlns:aink="http://schemas.microsoft.com/office/drawing/2016/ink" xmlns:am3d="http://schemas.microsoft.com/office/drawing/2017/model3d" xmlns:o="urn:schemas-microsoft-com:office:office" xmlns:r="http://schemas.openxmlformats.org/officeDocument/2006/relationships" xmlns:m="http://schemas.openxmlformats.org/officeDocument/2006/math" xmlns:v="urn:schemas-microsoft-com:vml" xmlns:wp14="http://schemas.microsoft.com/office/word/2010/wordprocessingDrawing" xmlns:wp="http://schemas.openxmlformats.org/drawingml/2006/wordprocessingDrawing" xmlns:w10="urn:schemas-microsoft-com:office:word" xmlns:w="http://schemas.openxmlformats.org/wordprocessingml/2006/main" xmlns:w14="http://schemas.microsoft.com/office/word/2010/wordml" xmlns:w15="http://schemas.microsoft.com/office/word/2012/wordml" xmlns:w16cex="http://schemas.microsoft.com/office/word/2018/wordml/cex" xmlns:w16cid="http://schemas.microsoft.com/office/word/2016/wordml/cid" xmlns:w16="http://schemas.microsoft.com/office/word/2018/wordml" xmlns:w16se="http://schemas.microsoft.com/office/word/2015/wordml/symex" xmlns:wpg="http://schemas.microsoft.com/office/word/2010/wordprocessingGroup" xmlns:wpi="http://schemas.microsoft.com/office/word/2010/wordprocessingInk" xmlns:wne="http://schemas.microsoft.com/office/word/2006/wordml" xmlns:wps="http://schemas.microsoft.com/office/word/2010/wordprocessingShape" mc:Ignorable="w14 w15 w16se w16cid w16 w16cex wp14">
+<w:footnotes xmlns:wpc="http://schemas.microsoft.com/office/word/2010/wordprocessingCanvas" xmlns:mc="http://schemas.openxmlformats.org/markup-compatibility/2006" xmlns:o="urn:schemas-microsoft-com:office:office" xmlns:r="http://schemas.openxmlformats.org/officeDocument/2006/relationships" xmlns:m="http://schemas.openxmlformats.org/officeDocument/2006/math" xmlns:v="urn:schemas-microsoft-com:vml" xmlns:wp14="http://schemas.microsoft.com/office/word/2010/wordprocessingDrawing" xmlns:wp="http://schemas.openxmlformats.org/drawingml/2006/wordprocessingDrawing" xmlns:w10="urn:schemas-microsoft-com:office:word" xmlns:w="http://schemas.openxmlformats.org/wordprocessingml/2006/main" xmlns:w14="http://schemas.microsoft.com/office/word/2010/wordml" xmlns:wpg="http://schemas.microsoft.com/office/word/2010/wordprocessingGroup" xmlns:wpi="http://schemas.microsoft.com/office/word/2010/wordprocessingInk" xmlns:wne="http://schemas.microsoft.com/office/word/2006/wordml" xmlns:wps="http://schemas.microsoft.com/office/word/2010/wordprocessingShape" mc:Ignorable="w14 wp14">
   <w:footnote w:type="separator" w:id="-1">
     <w:p>
       <w:r>
@@ -1395,7 +1830,7 @@
 </file>
 
 <file path=word/header1.xml><?xml version="1.0" encoding="utf-8"?>
-<w:hdr xmlns:wpc="http://schemas.microsoft.com/office/word/2010/wordprocessingCanvas" xmlns:cx="http://schemas.microsoft.com/office/drawing/2014/chartex" xmlns:cx1="http://schemas.microsoft.com/office/drawing/2015/9/8/chartex" xmlns:cx2="http://schemas.microsoft.com/office/drawing/2015/10/21/chartex" xmlns:cx3="http://schemas.microsoft.com/office/drawing/2016/5/9/chartex" xmlns:cx4="http://schemas.microsoft.com/office/drawing/2016/5/10/chartex" xmlns:cx5="http://schemas.microsoft.com/office/drawing/2016/5/11/chartex" xmlns:cx6="http://schemas.microsoft.com/office/drawing/2016/5/12/chartex" xmlns:cx7="http://schemas.microsoft.com/office/drawing/2016/5/13/chartex" xmlns:cx8="http://schemas.microsoft.com/office/drawing/2016/5/14/chartex" xmlns:mc="http://schemas.openxmlformats.org/markup-compatibility/2006" xmlns:aink="http://schemas.microsoft.com/office/drawing/2016/ink" xmlns:am3d="http://schemas.microsoft.com/office/drawing/2017/model3d" xmlns:o="urn:schemas-microsoft-com:office:office" xmlns:r="http://schemas.openxmlformats.org/officeDocument/2006/relationships" xmlns:m="http://schemas.openxmlformats.org/officeDocument/2006/math" xmlns:v="urn:schemas-microsoft-com:vml" xmlns:wp14="http://schemas.microsoft.com/office/word/2010/wordprocessingDrawing" xmlns:wp="http://schemas.openxmlformats.org/drawingml/2006/wordprocessingDrawing" xmlns:w10="urn:schemas-microsoft-com:office:word" xmlns:w="http://schemas.openxmlformats.org/wordprocessingml/2006/main" xmlns:w14="http://schemas.microsoft.com/office/word/2010/wordml" xmlns:w15="http://schemas.microsoft.com/office/word/2012/wordml" xmlns:w16cex="http://schemas.microsoft.com/office/word/2018/wordml/cex" xmlns:w16cid="http://schemas.microsoft.com/office/word/2016/wordml/cid" xmlns:w16="http://schemas.microsoft.com/office/word/2018/wordml" xmlns:w16se="http://schemas.microsoft.com/office/word/2015/wordml/symex" xmlns:wpg="http://schemas.microsoft.com/office/word/2010/wordprocessingGroup" xmlns:wpi="http://schemas.microsoft.com/office/word/2010/wordprocessingInk" xmlns:wne="http://schemas.microsoft.com/office/word/2006/wordml" xmlns:wps="http://schemas.microsoft.com/office/word/2010/wordprocessingShape" mc:Ignorable="w14 w15 w16se w16cid w16 w16cex wp14">
+<w:hdr xmlns:wpc="http://schemas.microsoft.com/office/word/2010/wordprocessingCanvas" xmlns:mc="http://schemas.openxmlformats.org/markup-compatibility/2006" xmlns:o="urn:schemas-microsoft-com:office:office" xmlns:r="http://schemas.openxmlformats.org/officeDocument/2006/relationships" xmlns:m="http://schemas.openxmlformats.org/officeDocument/2006/math" xmlns:v="urn:schemas-microsoft-com:vml" xmlns:wp14="http://schemas.microsoft.com/office/word/2010/wordprocessingDrawing" xmlns:wp="http://schemas.openxmlformats.org/drawingml/2006/wordprocessingDrawing" xmlns:w10="urn:schemas-microsoft-com:office:word" xmlns:w="http://schemas.openxmlformats.org/wordprocessingml/2006/main" xmlns:w14="http://schemas.microsoft.com/office/word/2010/wordml" xmlns:wpg="http://schemas.microsoft.com/office/word/2010/wordprocessingGroup" xmlns:wpi="http://schemas.microsoft.com/office/word/2010/wordprocessingInk" xmlns:wne="http://schemas.microsoft.com/office/word/2006/wordml" xmlns:wps="http://schemas.microsoft.com/office/word/2010/wordprocessingShape" mc:Ignorable="w14 wp14">
   <w:p>
     <w:pPr>
       <w:pStyle w:val="Header"/>
@@ -1419,7 +1854,7 @@
 </file>
 
 <file path=word/styles.xml><?xml version="1.0" encoding="utf-8"?>
-<w:styles xmlns:mc="http://schemas.openxmlformats.org/markup-compatibility/2006" xmlns:r="http://schemas.openxmlformats.org/officeDocument/2006/relationships" xmlns:w="http://schemas.openxmlformats.org/wordprocessingml/2006/main" xmlns:w14="http://schemas.microsoft.com/office/word/2010/wordml" xmlns:w15="http://schemas.microsoft.com/office/word/2012/wordml" xmlns:w16cex="http://schemas.microsoft.com/office/word/2018/wordml/cex" xmlns:w16cid="http://schemas.microsoft.com/office/word/2016/wordml/cid" xmlns:w16="http://schemas.microsoft.com/office/word/2018/wordml" xmlns:w16se="http://schemas.microsoft.com/office/word/2015/wordml/symex" mc:Ignorable="w14 w15 w16se w16cid w16 w16cex">
+<w:styles xmlns:mc="http://schemas.openxmlformats.org/markup-compatibility/2006" xmlns:r="http://schemas.openxmlformats.org/officeDocument/2006/relationships" xmlns:w="http://schemas.openxmlformats.org/wordprocessingml/2006/main" xmlns:w14="http://schemas.microsoft.com/office/word/2010/wordml" mc:Ignorable="w14">
   <w:docDefaults>
     <w:rPrDefault>
       <w:rPr>
@@ -1435,383 +1870,431 @@
       </w:pPr>
     </w:pPrDefault>
   </w:docDefaults>
-  <w:latentStyles w:defLockedState="0" w:defUIPriority="99" w:defSemiHidden="0" w:defUnhideWhenUsed="0" w:defQFormat="0" w:count="376">
-    <w:lsdException w:name="Normal" w:uiPriority="0" w:qFormat="1"/>
-    <w:lsdException w:name="heading 1" w:uiPriority="9" w:qFormat="1"/>
-    <w:lsdException w:name="heading 2" w:semiHidden="1" w:uiPriority="9" w:unhideWhenUsed="1" w:qFormat="1"/>
-    <w:lsdException w:name="heading 3" w:semiHidden="1" w:uiPriority="9" w:unhideWhenUsed="1" w:qFormat="1"/>
-    <w:lsdException w:name="heading 4" w:semiHidden="1" w:uiPriority="9" w:unhideWhenUsed="1" w:qFormat="1"/>
-    <w:lsdException w:name="heading 5" w:semiHidden="1" w:uiPriority="9" w:unhideWhenUsed="1" w:qFormat="1"/>
-    <w:lsdException w:name="heading 6" w:semiHidden="1" w:uiPriority="9" w:unhideWhenUsed="1" w:qFormat="1"/>
-    <w:lsdException w:name="heading 7" w:semiHidden="1" w:uiPriority="9" w:unhideWhenUsed="1" w:qFormat="1"/>
-    <w:lsdException w:name="heading 8" w:semiHidden="1" w:uiPriority="9" w:unhideWhenUsed="1" w:qFormat="1"/>
-    <w:lsdException w:name="heading 9" w:semiHidden="1" w:uiPriority="9" w:unhideWhenUsed="1" w:qFormat="1"/>
-    <w:lsdException w:name="index 1" w:semiHidden="1" w:unhideWhenUsed="1"/>
-    <w:lsdException w:name="index 2" w:semiHidden="1" w:unhideWhenUsed="1"/>
-    <w:lsdException w:name="index 3" w:semiHidden="1" w:unhideWhenUsed="1"/>
-    <w:lsdException w:name="index 4" w:semiHidden="1" w:unhideWhenUsed="1"/>
-    <w:lsdException w:name="index 5" w:semiHidden="1" w:unhideWhenUsed="1"/>
-    <w:lsdException w:name="index 6" w:semiHidden="1" w:unhideWhenUsed="1"/>
-    <w:lsdException w:name="index 7" w:semiHidden="1" w:unhideWhenUsed="1"/>
-    <w:lsdException w:name="index 8" w:semiHidden="1" w:unhideWhenUsed="1"/>
-    <w:lsdException w:name="index 9" w:semiHidden="1" w:unhideWhenUsed="1"/>
-    <w:lsdException w:name="toc 1" w:semiHidden="1" w:uiPriority="39" w:unhideWhenUsed="1"/>
-    <w:lsdException w:name="toc 2" w:semiHidden="1" w:uiPriority="39" w:unhideWhenUsed="1"/>
-    <w:lsdException w:name="toc 3" w:semiHidden="1" w:uiPriority="39" w:unhideWhenUsed="1"/>
-    <w:lsdException w:name="toc 4" w:semiHidden="1" w:uiPriority="39" w:unhideWhenUsed="1"/>
-    <w:lsdException w:name="toc 5" w:semiHidden="1" w:uiPriority="39" w:unhideWhenUsed="1"/>
-    <w:lsdException w:name="toc 6" w:semiHidden="1" w:uiPriority="39" w:unhideWhenUsed="1"/>
-    <w:lsdException w:name="toc 7" w:semiHidden="1" w:uiPriority="39" w:unhideWhenUsed="1"/>
-    <w:lsdException w:name="toc 8" w:semiHidden="1" w:uiPriority="39" w:unhideWhenUsed="1"/>
-    <w:lsdException w:name="toc 9" w:semiHidden="1" w:uiPriority="39" w:unhideWhenUsed="1"/>
-    <w:lsdException w:name="Normal Indent" w:semiHidden="1" w:unhideWhenUsed="1"/>
-    <w:lsdException w:name="footnote text" w:semiHidden="1" w:unhideWhenUsed="1"/>
-    <w:lsdException w:name="annotation text" w:semiHidden="1" w:unhideWhenUsed="1"/>
-    <w:lsdException w:name="header" w:semiHidden="1" w:unhideWhenUsed="1"/>
-    <w:lsdException w:name="footer" w:semiHidden="1" w:unhideWhenUsed="1"/>
-    <w:lsdException w:name="index heading" w:semiHidden="1" w:unhideWhenUsed="1"/>
-    <w:lsdException w:name="caption" w:semiHidden="1" w:uiPriority="35" w:unhideWhenUsed="1" w:qFormat="1"/>
-    <w:lsdException w:name="table of figures" w:semiHidden="1" w:unhideWhenUsed="1"/>
-    <w:lsdException w:name="envelope address" w:semiHidden="1" w:unhideWhenUsed="1"/>
-    <w:lsdException w:name="envelope return" w:semiHidden="1" w:unhideWhenUsed="1"/>
-    <w:lsdException w:name="footnote reference" w:semiHidden="1"/>
-    <w:lsdException w:name="annotation reference" w:semiHidden="1" w:unhideWhenUsed="1"/>
-    <w:lsdException w:name="line number" w:semiHidden="1" w:unhideWhenUsed="1"/>
-    <w:lsdException w:name="page number" w:semiHidden="1" w:unhideWhenUsed="1"/>
-    <w:lsdException w:name="endnote reference" w:semiHidden="1" w:unhideWhenUsed="1"/>
-    <w:lsdException w:name="endnote text" w:semiHidden="1" w:unhideWhenUsed="1"/>
-    <w:lsdException w:name="table of authorities" w:semiHidden="1" w:unhideWhenUsed="1"/>
-    <w:lsdException w:name="macro" w:semiHidden="1" w:unhideWhenUsed="1"/>
-    <w:lsdException w:name="toa heading" w:semiHidden="1" w:unhideWhenUsed="1"/>
-    <w:lsdException w:name="List" w:semiHidden="1" w:unhideWhenUsed="1"/>
-    <w:lsdException w:name="List Bullet" w:semiHidden="1" w:unhideWhenUsed="1"/>
-    <w:lsdException w:name="List Number" w:semiHidden="1" w:unhideWhenUsed="1"/>
-    <w:lsdException w:name="List 2" w:semiHidden="1" w:unhideWhenUsed="1"/>
-    <w:lsdException w:name="List 3" w:semiHidden="1" w:unhideWhenUsed="1"/>
-    <w:lsdException w:name="List 4" w:semiHidden="1" w:unhideWhenUsed="1"/>
-    <w:lsdException w:name="List 5" w:semiHidden="1" w:unhideWhenUsed="1"/>
-    <w:lsdException w:name="List Bullet 2" w:semiHidden="1" w:unhideWhenUsed="1"/>
-    <w:lsdException w:name="List Bullet 3" w:semiHidden="1" w:unhideWhenUsed="1"/>
-    <w:lsdException w:name="List Bullet 4" w:semiHidden="1" w:unhideWhenUsed="1"/>
-    <w:lsdException w:name="List Bullet 5" w:semiHidden="1" w:unhideWhenUsed="1"/>
-    <w:lsdException w:name="List Number 2" w:semiHidden="1" w:unhideWhenUsed="1"/>
-    <w:lsdException w:name="List Number 3" w:semiHidden="1" w:unhideWhenUsed="1"/>
-    <w:lsdException w:name="List Number 4" w:semiHidden="1" w:unhideWhenUsed="1"/>
-    <w:lsdException w:name="List Number 5" w:semiHidden="1" w:unhideWhenUsed="1"/>
-    <w:lsdException w:name="Title" w:uiPriority="10" w:qFormat="1"/>
-    <w:lsdException w:name="Closing" w:semiHidden="1" w:unhideWhenUsed="1"/>
-    <w:lsdException w:name="Signature" w:semiHidden="1" w:unhideWhenUsed="1"/>
-    <w:lsdException w:name="Default Paragraph Font" w:semiHidden="1" w:uiPriority="1" w:unhideWhenUsed="1"/>
-    <w:lsdException w:name="Body Text" w:semiHidden="1" w:unhideWhenUsed="1"/>
-    <w:lsdException w:name="Body Text Indent" w:semiHidden="1" w:unhideWhenUsed="1"/>
-    <w:lsdException w:name="List Continue" w:semiHidden="1" w:unhideWhenUsed="1"/>
-    <w:lsdException w:name="List Continue 2" w:semiHidden="1" w:unhideWhenUsed="1"/>
-    <w:lsdException w:name="List Continue 3" w:semiHidden="1" w:unhideWhenUsed="1"/>
-    <w:lsdException w:name="List Continue 4" w:semiHidden="1" w:unhideWhenUsed="1"/>
-    <w:lsdException w:name="List Continue 5" w:semiHidden="1" w:unhideWhenUsed="1"/>
-    <w:lsdException w:name="Message Header" w:semiHidden="1" w:unhideWhenUsed="1"/>
-    <w:lsdException w:name="Subtitle" w:uiPriority="11" w:qFormat="1"/>
-    <w:lsdException w:name="Salutation" w:semiHidden="1" w:unhideWhenUsed="1"/>
-    <w:lsdException w:name="Date" w:semiHidden="1" w:unhideWhenUsed="1"/>
-    <w:lsdException w:name="Body Text First Indent" w:semiHidden="1" w:unhideWhenUsed="1"/>
-    <w:lsdException w:name="Body Text First Indent 2" w:semiHidden="1" w:unhideWhenUsed="1"/>
-    <w:lsdException w:name="Note Heading" w:semiHidden="1" w:unhideWhenUsed="1"/>
-    <w:lsdException w:name="Body Text 2" w:semiHidden="1" w:unhideWhenUsed="1"/>
-    <w:lsdException w:name="Body Text 3" w:semiHidden="1" w:unhideWhenUsed="1"/>
-    <w:lsdException w:name="Body Text Indent 2" w:semiHidden="1" w:unhideWhenUsed="1"/>
-    <w:lsdException w:name="Body Text Indent 3" w:semiHidden="1" w:unhideWhenUsed="1"/>
-    <w:lsdException w:name="Block Text" w:semiHidden="1" w:unhideWhenUsed="1"/>
-    <w:lsdException w:name="Hyperlink" w:semiHidden="1" w:unhideWhenUsed="1"/>
-    <w:lsdException w:name="FollowedHyperlink" w:semiHidden="1" w:unhideWhenUsed="1"/>
-    <w:lsdException w:name="Strong" w:uiPriority="22" w:qFormat="1"/>
-    <w:lsdException w:name="Emphasis" w:uiPriority="20" w:qFormat="1"/>
-    <w:lsdException w:name="Document Map" w:semiHidden="1" w:unhideWhenUsed="1"/>
-    <w:lsdException w:name="Plain Text" w:semiHidden="1" w:unhideWhenUsed="1"/>
-    <w:lsdException w:name="E-mail Signature" w:semiHidden="1" w:unhideWhenUsed="1"/>
-    <w:lsdException w:name="HTML Top of Form" w:semiHidden="1" w:unhideWhenUsed="1"/>
-    <w:lsdException w:name="HTML Bottom of Form" w:semiHidden="1" w:unhideWhenUsed="1"/>
-    <w:lsdException w:name="Normal (Web)" w:semiHidden="1" w:unhideWhenUsed="1"/>
-    <w:lsdException w:name="HTML Acronym" w:semiHidden="1" w:unhideWhenUsed="1"/>
-    <w:lsdException w:name="HTML Address" w:semiHidden="1" w:unhideWhenUsed="1"/>
-    <w:lsdException w:name="HTML Cite" w:semiHidden="1" w:unhideWhenUsed="1"/>
-    <w:lsdException w:name="HTML Code" w:semiHidden="1" w:unhideWhenUsed="1"/>
-    <w:lsdException w:name="HTML Definition" w:semiHidden="1" w:unhideWhenUsed="1"/>
-    <w:lsdException w:name="HTML Keyboard" w:semiHidden="1" w:unhideWhenUsed="1"/>
-    <w:lsdException w:name="HTML Preformatted" w:semiHidden="1" w:unhideWhenUsed="1"/>
-    <w:lsdException w:name="HTML Sample" w:semiHidden="1" w:unhideWhenUsed="1"/>
-    <w:lsdException w:name="HTML Typewriter" w:semiHidden="1" w:unhideWhenUsed="1"/>
-    <w:lsdException w:name="HTML Variable" w:semiHidden="1" w:unhideWhenUsed="1"/>
-    <w:lsdException w:name="Normal Table" w:semiHidden="1" w:unhideWhenUsed="1"/>
-    <w:lsdException w:name="annotation subject" w:semiHidden="1" w:unhideWhenUsed="1"/>
-    <w:lsdException w:name="No List" w:semiHidden="1" w:unhideWhenUsed="1"/>
-    <w:lsdException w:name="Outline List 1" w:semiHidden="1" w:unhideWhenUsed="1"/>
-    <w:lsdException w:name="Outline List 2" w:semiHidden="1" w:unhideWhenUsed="1"/>
-    <w:lsdException w:name="Outline List 3" w:semiHidden="1" w:unhideWhenUsed="1"/>
-    <w:lsdException w:name="Table Simple 1" w:semiHidden="1" w:unhideWhenUsed="1"/>
-    <w:lsdException w:name="Table Simple 2" w:semiHidden="1" w:unhideWhenUsed="1"/>
-    <w:lsdException w:name="Table Simple 3" w:semiHidden="1" w:unhideWhenUsed="1"/>
-    <w:lsdException w:name="Table Classic 1" w:semiHidden="1" w:unhideWhenUsed="1"/>
-    <w:lsdException w:name="Table Classic 2" w:semiHidden="1" w:unhideWhenUsed="1"/>
-    <w:lsdException w:name="Table Classic 3" w:semiHidden="1" w:unhideWhenUsed="1"/>
-    <w:lsdException w:name="Table Classic 4" w:semiHidden="1" w:unhideWhenUsed="1"/>
-    <w:lsdException w:name="Table Colorful 1" w:semiHidden="1" w:unhideWhenUsed="1"/>
-    <w:lsdException w:name="Table Colorful 2" w:semiHidden="1" w:unhideWhenUsed="1"/>
-    <w:lsdException w:name="Table Colorful 3" w:semiHidden="1" w:unhideWhenUsed="1"/>
-    <w:lsdException w:name="Table Columns 1" w:semiHidden="1" w:unhideWhenUsed="1"/>
-    <w:lsdException w:name="Table Columns 2" w:semiHidden="1" w:unhideWhenUsed="1"/>
-    <w:lsdException w:name="Table Columns 3" w:semiHidden="1" w:unhideWhenUsed="1"/>
-    <w:lsdException w:name="Table Columns 4" w:semiHidden="1" w:unhideWhenUsed="1"/>
-    <w:lsdException w:name="Table Columns 5" w:semiHidden="1" w:unhideWhenUsed="1"/>
-    <w:lsdException w:name="Table Grid 1" w:semiHidden="1" w:unhideWhenUsed="1"/>
-    <w:lsdException w:name="Table Grid 2" w:semiHidden="1" w:unhideWhenUsed="1"/>
-    <w:lsdException w:name="Table Grid 3" w:semiHidden="1" w:unhideWhenUsed="1"/>
-    <w:lsdException w:name="Table Grid 4" w:semiHidden="1" w:unhideWhenUsed="1"/>
-    <w:lsdException w:name="Table Grid 5" w:semiHidden="1" w:unhideWhenUsed="1"/>
-    <w:lsdException w:name="Table Grid 6" w:semiHidden="1" w:unhideWhenUsed="1"/>
-    <w:lsdException w:name="Table Grid 7" w:semiHidden="1" w:unhideWhenUsed="1"/>
-    <w:lsdException w:name="Table Grid 8" w:semiHidden="1" w:unhideWhenUsed="1"/>
-    <w:lsdException w:name="Table List 1" w:semiHidden="1" w:unhideWhenUsed="1"/>
-    <w:lsdException w:name="Table List 2" w:semiHidden="1" w:unhideWhenUsed="1"/>
-    <w:lsdException w:name="Table List 3" w:semiHidden="1" w:unhideWhenUsed="1"/>
-    <w:lsdException w:name="Table List 4" w:semiHidden="1" w:unhideWhenUsed="1"/>
-    <w:lsdException w:name="Table List 5" w:semiHidden="1" w:unhideWhenUsed="1"/>
-    <w:lsdException w:name="Table List 6" w:semiHidden="1" w:unhideWhenUsed="1"/>
-    <w:lsdException w:name="Table List 7" w:semiHidden="1" w:unhideWhenUsed="1"/>
-    <w:lsdException w:name="Table List 8" w:semiHidden="1" w:unhideWhenUsed="1"/>
-    <w:lsdException w:name="Table 3D effects 1" w:semiHidden="1" w:unhideWhenUsed="1"/>
-    <w:lsdException w:name="Table 3D effects 2" w:semiHidden="1" w:unhideWhenUsed="1"/>
-    <w:lsdException w:name="Table 3D effects 3" w:semiHidden="1" w:unhideWhenUsed="1"/>
-    <w:lsdException w:name="Table Contemporary" w:semiHidden="1" w:unhideWhenUsed="1"/>
-    <w:lsdException w:name="Table Elegant" w:semiHidden="1" w:unhideWhenUsed="1"/>
-    <w:lsdException w:name="Table Professional" w:semiHidden="1" w:unhideWhenUsed="1"/>
-    <w:lsdException w:name="Table Subtle 1" w:semiHidden="1" w:unhideWhenUsed="1"/>
-    <w:lsdException w:name="Table Subtle 2" w:semiHidden="1" w:unhideWhenUsed="1"/>
-    <w:lsdException w:name="Table Web 1" w:semiHidden="1" w:unhideWhenUsed="1"/>
-    <w:lsdException w:name="Table Web 2" w:semiHidden="1" w:unhideWhenUsed="1"/>
-    <w:lsdException w:name="Table Web 3" w:semiHidden="1" w:unhideWhenUsed="1"/>
-    <w:lsdException w:name="Balloon Text" w:semiHidden="1" w:unhideWhenUsed="1"/>
-    <w:lsdException w:name="Table Grid" w:semiHidden="1" w:uiPriority="59" w:unhideWhenUsed="1"/>
-    <w:lsdException w:name="Table Theme" w:semiHidden="1" w:unhideWhenUsed="1"/>
-    <w:lsdException w:name="Placeholder Text" w:semiHidden="1"/>
-    <w:lsdException w:name="No Spacing" w:uiPriority="1" w:qFormat="1"/>
-    <w:lsdException w:name="Light Shading" w:uiPriority="60"/>
-    <w:lsdException w:name="Light List" w:uiPriority="61"/>
-    <w:lsdException w:name="Light Grid" w:uiPriority="62"/>
-    <w:lsdException w:name="Medium Shading 1" w:uiPriority="63"/>
-    <w:lsdException w:name="Medium Shading 2" w:uiPriority="64"/>
-    <w:lsdException w:name="Medium List 1" w:uiPriority="65"/>
-    <w:lsdException w:name="Medium List 2" w:uiPriority="66"/>
-    <w:lsdException w:name="Medium Grid 1" w:uiPriority="67"/>
-    <w:lsdException w:name="Medium Grid 2" w:uiPriority="68"/>
-    <w:lsdException w:name="Medium Grid 3" w:uiPriority="69"/>
-    <w:lsdException w:name="Dark List" w:uiPriority="70"/>
-    <w:lsdException w:name="Colorful Shading" w:uiPriority="71"/>
-    <w:lsdException w:name="Colorful List" w:uiPriority="72"/>
-    <w:lsdException w:name="Colorful Grid" w:uiPriority="73"/>
-    <w:lsdException w:name="Light Shading Accent 1" w:uiPriority="60"/>
-    <w:lsdException w:name="Light List Accent 1" w:uiPriority="61"/>
-    <w:lsdException w:name="Light Grid Accent 1" w:uiPriority="62"/>
-    <w:lsdException w:name="Medium Shading 1 Accent 1" w:uiPriority="63"/>
-    <w:lsdException w:name="Medium Shading 2 Accent 1" w:uiPriority="64"/>
-    <w:lsdException w:name="Medium List 1 Accent 1" w:uiPriority="65"/>
-    <w:lsdException w:name="Revision" w:semiHidden="1"/>
-    <w:lsdException w:name="List Paragraph" w:uiPriority="34" w:qFormat="1"/>
-    <w:lsdException w:name="Quote" w:uiPriority="29" w:qFormat="1"/>
-    <w:lsdException w:name="Intense Quote" w:uiPriority="30" w:qFormat="1"/>
-    <w:lsdException w:name="Medium List 2 Accent 1" w:uiPriority="66"/>
-    <w:lsdException w:name="Medium Grid 1 Accent 1" w:uiPriority="67"/>
-    <w:lsdException w:name="Medium Grid 2 Accent 1" w:uiPriority="68"/>
-    <w:lsdException w:name="Medium Grid 3 Accent 1" w:uiPriority="69"/>
-    <w:lsdException w:name="Dark List Accent 1" w:uiPriority="70"/>
-    <w:lsdException w:name="Colorful Shading Accent 1" w:uiPriority="71"/>
-    <w:lsdException w:name="Colorful List Accent 1" w:uiPriority="72"/>
-    <w:lsdException w:name="Colorful Grid Accent 1" w:uiPriority="73"/>
-    <w:lsdException w:name="Light Shading Accent 2" w:uiPriority="60"/>
-    <w:lsdException w:name="Light List Accent 2" w:uiPriority="61"/>
-    <w:lsdException w:name="Light Grid Accent 2" w:uiPriority="62"/>
-    <w:lsdException w:name="Medium Shading 1 Accent 2" w:uiPriority="63"/>
-    <w:lsdException w:name="Medium Shading 2 Accent 2" w:uiPriority="64"/>
-    <w:lsdException w:name="Medium List 1 Accent 2" w:uiPriority="65"/>
-    <w:lsdException w:name="Medium List 2 Accent 2" w:uiPriority="66"/>
-    <w:lsdException w:name="Medium Grid 1 Accent 2" w:uiPriority="67"/>
-    <w:lsdException w:name="Medium Grid 2 Accent 2" w:uiPriority="68"/>
-    <w:lsdException w:name="Medium Grid 3 Accent 2" w:uiPriority="69"/>
-    <w:lsdException w:name="Dark List Accent 2" w:uiPriority="70"/>
-    <w:lsdException w:name="Colorful Shading Accent 2" w:uiPriority="71"/>
-    <w:lsdException w:name="Colorful List Accent 2" w:uiPriority="72"/>
-    <w:lsdException w:name="Colorful Grid Accent 2" w:uiPriority="73"/>
-    <w:lsdException w:name="Light Shading Accent 3" w:uiPriority="60"/>
-    <w:lsdException w:name="Light List Accent 3" w:uiPriority="61"/>
-    <w:lsdException w:name="Light Grid Accent 3" w:uiPriority="62"/>
-    <w:lsdException w:name="Medium Shading 1 Accent 3" w:uiPriority="63"/>
-    <w:lsdException w:name="Medium Shading 2 Accent 3" w:uiPriority="64"/>
-    <w:lsdException w:name="Medium List 1 Accent 3" w:uiPriority="65"/>
-    <w:lsdException w:name="Medium List 2 Accent 3" w:uiPriority="66"/>
-    <w:lsdException w:name="Medium Grid 1 Accent 3" w:uiPriority="67"/>
-    <w:lsdException w:name="Medium Grid 2 Accent 3" w:uiPriority="68"/>
-    <w:lsdException w:name="Medium Grid 3 Accent 3" w:uiPriority="69"/>
-    <w:lsdException w:name="Dark List Accent 3" w:uiPriority="70"/>
-    <w:lsdException w:name="Colorful Shading Accent 3" w:uiPriority="71"/>
-    <w:lsdException w:name="Colorful List Accent 3" w:uiPriority="72"/>
-    <w:lsdException w:name="Colorful Grid Accent 3" w:uiPriority="73"/>
-    <w:lsdException w:name="Light Shading Accent 4" w:uiPriority="60"/>
-    <w:lsdException w:name="Light List Accent 4" w:uiPriority="61"/>
-    <w:lsdException w:name="Light Grid Accent 4" w:uiPriority="62"/>
-    <w:lsdException w:name="Medium Shading 1 Accent 4" w:uiPriority="63"/>
-    <w:lsdException w:name="Medium Shading 2 Accent 4" w:uiPriority="64"/>
-    <w:lsdException w:name="Medium List 1 Accent 4" w:uiPriority="65"/>
-    <w:lsdException w:name="Medium List 2 Accent 4" w:uiPriority="66"/>
-    <w:lsdException w:name="Medium Grid 1 Accent 4" w:uiPriority="67"/>
-    <w:lsdException w:name="Medium Grid 2 Accent 4" w:uiPriority="68"/>
-    <w:lsdException w:name="Medium Grid 3 Accent 4" w:uiPriority="69"/>
-    <w:lsdException w:name="Dark List Accent 4" w:uiPriority="70"/>
-    <w:lsdException w:name="Colorful Shading Accent 4" w:uiPriority="71"/>
-    <w:lsdException w:name="Colorful List Accent 4" w:uiPriority="72"/>
-    <w:lsdException w:name="Colorful Grid Accent 4" w:uiPriority="73"/>
-    <w:lsdException w:name="Light Shading Accent 5" w:uiPriority="60"/>
-    <w:lsdException w:name="Light List Accent 5" w:uiPriority="61"/>
-    <w:lsdException w:name="Light Grid Accent 5" w:uiPriority="62"/>
-    <w:lsdException w:name="Medium Shading 1 Accent 5" w:uiPriority="63"/>
-    <w:lsdException w:name="Medium Shading 2 Accent 5" w:uiPriority="64"/>
-    <w:lsdException w:name="Medium List 1 Accent 5" w:uiPriority="65"/>
-    <w:lsdException w:name="Medium List 2 Accent 5" w:uiPriority="66"/>
-    <w:lsdException w:name="Medium Grid 1 Accent 5" w:uiPriority="67"/>
-    <w:lsdException w:name="Medium Grid 2 Accent 5" w:uiPriority="68"/>
-    <w:lsdException w:name="Medium Grid 3 Accent 5" w:uiPriority="69"/>
-    <w:lsdException w:name="Dark List Accent 5" w:uiPriority="70"/>
-    <w:lsdException w:name="Colorful Shading Accent 5" w:uiPriority="71"/>
-    <w:lsdException w:name="Colorful List Accent 5" w:uiPriority="72"/>
-    <w:lsdException w:name="Colorful Grid Accent 5" w:uiPriority="73"/>
-    <w:lsdException w:name="Light Shading Accent 6" w:uiPriority="60"/>
-    <w:lsdException w:name="Light List Accent 6" w:uiPriority="61"/>
-    <w:lsdException w:name="Light Grid Accent 6" w:uiPriority="62"/>
-    <w:lsdException w:name="Medium Shading 1 Accent 6" w:uiPriority="63"/>
-    <w:lsdException w:name="Medium Shading 2 Accent 6" w:uiPriority="64"/>
-    <w:lsdException w:name="Medium List 1 Accent 6" w:uiPriority="65"/>
-    <w:lsdException w:name="Medium List 2 Accent 6" w:uiPriority="66"/>
-    <w:lsdException w:name="Medium Grid 1 Accent 6" w:uiPriority="67"/>
-    <w:lsdException w:name="Medium Grid 2 Accent 6" w:uiPriority="68"/>
-    <w:lsdException w:name="Medium Grid 3 Accent 6" w:uiPriority="69"/>
-    <w:lsdException w:name="Dark List Accent 6" w:uiPriority="70"/>
-    <w:lsdException w:name="Colorful Shading Accent 6" w:uiPriority="71"/>
-    <w:lsdException w:name="Colorful List Accent 6" w:uiPriority="72"/>
-    <w:lsdException w:name="Colorful Grid Accent 6" w:uiPriority="73"/>
-    <w:lsdException w:name="Subtle Emphasis" w:uiPriority="19" w:qFormat="1"/>
-    <w:lsdException w:name="Intense Emphasis" w:uiPriority="21" w:qFormat="1"/>
-    <w:lsdException w:name="Subtle Reference" w:uiPriority="31" w:qFormat="1"/>
-    <w:lsdException w:name="Intense Reference" w:uiPriority="32" w:qFormat="1"/>
-    <w:lsdException w:name="Book Title" w:uiPriority="33" w:qFormat="1"/>
-    <w:lsdException w:name="Bibliography" w:semiHidden="1" w:uiPriority="37" w:unhideWhenUsed="1"/>
-    <w:lsdException w:name="TOC Heading" w:semiHidden="1" w:uiPriority="39" w:unhideWhenUsed="1" w:qFormat="1"/>
-    <w:lsdException w:name="Plain Table 1" w:uiPriority="41"/>
-    <w:lsdException w:name="Plain Table 2" w:uiPriority="42"/>
-    <w:lsdException w:name="Plain Table 3" w:uiPriority="43"/>
-    <w:lsdException w:name="Plain Table 4" w:uiPriority="44"/>
-    <w:lsdException w:name="Plain Table 5" w:uiPriority="45"/>
-    <w:lsdException w:name="Grid Table Light" w:uiPriority="40"/>
-    <w:lsdException w:name="Grid Table 1 Light" w:uiPriority="46"/>
-    <w:lsdException w:name="Grid Table 2" w:uiPriority="47"/>
-    <w:lsdException w:name="Grid Table 3" w:uiPriority="48"/>
-    <w:lsdException w:name="Grid Table 4" w:uiPriority="49"/>
-    <w:lsdException w:name="Grid Table 5 Dark" w:uiPriority="50"/>
-    <w:lsdException w:name="Grid Table 6 Colorful" w:uiPriority="51"/>
-    <w:lsdException w:name="Grid Table 7 Colorful" w:uiPriority="52"/>
-    <w:lsdException w:name="Grid Table 1 Light Accent 1" w:uiPriority="46"/>
-    <w:lsdException w:name="Grid Table 2 Accent 1" w:uiPriority="47"/>
-    <w:lsdException w:name="Grid Table 3 Accent 1" w:uiPriority="48"/>
-    <w:lsdException w:name="Grid Table 4 Accent 1" w:uiPriority="49"/>
-    <w:lsdException w:name="Grid Table 5 Dark Accent 1" w:uiPriority="50"/>
-    <w:lsdException w:name="Grid Table 6 Colorful Accent 1" w:uiPriority="51"/>
-    <w:lsdException w:name="Grid Table 7 Colorful Accent 1" w:uiPriority="52"/>
-    <w:lsdException w:name="Grid Table 1 Light Accent 2" w:uiPriority="46"/>
-    <w:lsdException w:name="Grid Table 2 Accent 2" w:uiPriority="47"/>
-    <w:lsdException w:name="Grid Table 3 Accent 2" w:uiPriority="48"/>
-    <w:lsdException w:name="Grid Table 4 Accent 2" w:uiPriority="49"/>
-    <w:lsdException w:name="Grid Table 5 Dark Accent 2" w:uiPriority="50"/>
-    <w:lsdException w:name="Grid Table 6 Colorful Accent 2" w:uiPriority="51"/>
-    <w:lsdException w:name="Grid Table 7 Colorful Accent 2" w:uiPriority="52"/>
-    <w:lsdException w:name="Grid Table 1 Light Accent 3" w:uiPriority="46"/>
-    <w:lsdException w:name="Grid Table 2 Accent 3" w:uiPriority="47"/>
-    <w:lsdException w:name="Grid Table 3 Accent 3" w:uiPriority="48"/>
-    <w:lsdException w:name="Grid Table 4 Accent 3" w:uiPriority="49"/>
-    <w:lsdException w:name="Grid Table 5 Dark Accent 3" w:uiPriority="50"/>
-    <w:lsdException w:name="Grid Table 6 Colorful Accent 3" w:uiPriority="51"/>
-    <w:lsdException w:name="Grid Table 7 Colorful Accent 3" w:uiPriority="52"/>
-    <w:lsdException w:name="Grid Table 1 Light Accent 4" w:uiPriority="46"/>
-    <w:lsdException w:name="Grid Table 2 Accent 4" w:uiPriority="47"/>
-    <w:lsdException w:name="Grid Table 3 Accent 4" w:uiPriority="48"/>
-    <w:lsdException w:name="Grid Table 4 Accent 4" w:uiPriority="49"/>
-    <w:lsdException w:name="Grid Table 5 Dark Accent 4" w:uiPriority="50"/>
-    <w:lsdException w:name="Grid Table 6 Colorful Accent 4" w:uiPriority="51"/>
-    <w:lsdException w:name="Grid Table 7 Colorful Accent 4" w:uiPriority="52"/>
-    <w:lsdException w:name="Grid Table 1 Light Accent 5" w:uiPriority="46"/>
-    <w:lsdException w:name="Grid Table 2 Accent 5" w:uiPriority="47"/>
-    <w:lsdException w:name="Grid Table 3 Accent 5" w:uiPriority="48"/>
-    <w:lsdException w:name="Grid Table 4 Accent 5" w:uiPriority="49"/>
-    <w:lsdException w:name="Grid Table 5 Dark Accent 5" w:uiPriority="50"/>
-    <w:lsdException w:name="Grid Table 6 Colorful Accent 5" w:uiPriority="51"/>
-    <w:lsdException w:name="Grid Table 7 Colorful Accent 5" w:uiPriority="52"/>
-    <w:lsdException w:name="Grid Table 1 Light Accent 6" w:uiPriority="46"/>
-    <w:lsdException w:name="Grid Table 2 Accent 6" w:uiPriority="47"/>
-    <w:lsdException w:name="Grid Table 3 Accent 6" w:uiPriority="48"/>
-    <w:lsdException w:name="Grid Table 4 Accent 6" w:uiPriority="49"/>
-    <w:lsdException w:name="Grid Table 5 Dark Accent 6" w:uiPriority="50"/>
-    <w:lsdException w:name="Grid Table 6 Colorful Accent 6" w:uiPriority="51"/>
-    <w:lsdException w:name="Grid Table 7 Colorful Accent 6" w:uiPriority="52"/>
-    <w:lsdException w:name="List Table 1 Light" w:uiPriority="46"/>
-    <w:lsdException w:name="List Table 2" w:uiPriority="47"/>
-    <w:lsdException w:name="List Table 3" w:uiPriority="48"/>
-    <w:lsdException w:name="List Table 4" w:uiPriority="49"/>
-    <w:lsdException w:name="List Table 5 Dark" w:uiPriority="50"/>
-    <w:lsdException w:name="List Table 6 Colorful" w:uiPriority="51"/>
-    <w:lsdException w:name="List Table 7 Colorful" w:uiPriority="52"/>
-    <w:lsdException w:name="List Table 1 Light Accent 1" w:uiPriority="46"/>
-    <w:lsdException w:name="List Table 2 Accent 1" w:uiPriority="47"/>
-    <w:lsdException w:name="List Table 3 Accent 1" w:uiPriority="48"/>
-    <w:lsdException w:name="List Table 4 Accent 1" w:uiPriority="49"/>
-    <w:lsdException w:name="List Table 5 Dark Accent 1" w:uiPriority="50"/>
-    <w:lsdException w:name="List Table 6 Colorful Accent 1" w:uiPriority="51"/>
-    <w:lsdException w:name="List Table 7 Colorful Accent 1" w:uiPriority="52"/>
-    <w:lsdException w:name="List Table 1 Light Accent 2" w:uiPriority="46"/>
-    <w:lsdException w:name="List Table 2 Accent 2" w:uiPriority="47"/>
-    <w:lsdException w:name="List Table 3 Accent 2" w:uiPriority="48"/>
-    <w:lsdException w:name="List Table 4 Accent 2" w:uiPriority="49"/>
-    <w:lsdException w:name="List Table 5 Dark Accent 2" w:uiPriority="50"/>
-    <w:lsdException w:name="List Table 6 Colorful Accent 2" w:uiPriority="51"/>
-    <w:lsdException w:name="List Table 7 Colorful Accent 2" w:uiPriority="52"/>
-    <w:lsdException w:name="List Table 1 Light Accent 3" w:uiPriority="46"/>
-    <w:lsdException w:name="List Table 2 Accent 3" w:uiPriority="47"/>
-    <w:lsdException w:name="List Table 3 Accent 3" w:uiPriority="48"/>
-    <w:lsdException w:name="List Table 4 Accent 3" w:uiPriority="49"/>
-    <w:lsdException w:name="List Table 5 Dark Accent 3" w:uiPriority="50"/>
-    <w:lsdException w:name="List Table 6 Colorful Accent 3" w:uiPriority="51"/>
-    <w:lsdException w:name="List Table 7 Colorful Accent 3" w:uiPriority="52"/>
-    <w:lsdException w:name="List Table 1 Light Accent 4" w:uiPriority="46"/>
-    <w:lsdException w:name="List Table 2 Accent 4" w:uiPriority="47"/>
-    <w:lsdException w:name="List Table 3 Accent 4" w:uiPriority="48"/>
-    <w:lsdException w:name="List Table 4 Accent 4" w:uiPriority="49"/>
-    <w:lsdException w:name="List Table 5 Dark Accent 4" w:uiPriority="50"/>
-    <w:lsdException w:name="List Table 6 Colorful Accent 4" w:uiPriority="51"/>
-    <w:lsdException w:name="List Table 7 Colorful Accent 4" w:uiPriority="52"/>
-    <w:lsdException w:name="List Table 1 Light Accent 5" w:uiPriority="46"/>
-    <w:lsdException w:name="List Table 2 Accent 5" w:uiPriority="47"/>
-    <w:lsdException w:name="List Table 3 Accent 5" w:uiPriority="48"/>
-    <w:lsdException w:name="List Table 4 Accent 5" w:uiPriority="49"/>
-    <w:lsdException w:name="List Table 5 Dark Accent 5" w:uiPriority="50"/>
-    <w:lsdException w:name="List Table 6 Colorful Accent 5" w:uiPriority="51"/>
-    <w:lsdException w:name="List Table 7 Colorful Accent 5" w:uiPriority="52"/>
-    <w:lsdException w:name="List Table 1 Light Accent 6" w:uiPriority="46"/>
-    <w:lsdException w:name="List Table 2 Accent 6" w:uiPriority="47"/>
-    <w:lsdException w:name="List Table 3 Accent 6" w:uiPriority="48"/>
-    <w:lsdException w:name="List Table 4 Accent 6" w:uiPriority="49"/>
-    <w:lsdException w:name="List Table 5 Dark Accent 6" w:uiPriority="50"/>
-    <w:lsdException w:name="List Table 6 Colorful Accent 6" w:uiPriority="51"/>
-    <w:lsdException w:name="List Table 7 Colorful Accent 6" w:uiPriority="52"/>
-    <w:lsdException w:name="Mention" w:semiHidden="1" w:unhideWhenUsed="1"/>
-    <w:lsdException w:name="Smart Hyperlink" w:semiHidden="1" w:unhideWhenUsed="1"/>
-    <w:lsdException w:name="Hashtag" w:semiHidden="1" w:unhideWhenUsed="1"/>
-    <w:lsdException w:name="Unresolved Mention" w:semiHidden="1" w:unhideWhenUsed="1"/>
-    <w:lsdException w:name="Smart Link" w:semiHidden="1" w:unhideWhenUsed="1"/>
+  <w:latentStyles w:defLockedState="0" w:defUIPriority="99" w:defSemiHidden="1" w:defUnhideWhenUsed="1" w:defQFormat="0" w:count="267">
+    <w:lsdException w:name="Normal" w:semiHidden="0" w:uiPriority="0" w:unhideWhenUsed="0" w:qFormat="1"/>
+    <w:lsdException w:name="heading 1" w:semiHidden="0" w:uiPriority="9" w:unhideWhenUsed="0" w:qFormat="1"/>
+    <w:lsdException w:name="heading 2" w:uiPriority="9" w:qFormat="1"/>
+    <w:lsdException w:name="heading 3" w:uiPriority="9" w:qFormat="1"/>
+    <w:lsdException w:name="heading 4" w:uiPriority="9" w:qFormat="1"/>
+    <w:lsdException w:name="heading 5" w:uiPriority="9" w:qFormat="1"/>
+    <w:lsdException w:name="heading 6" w:uiPriority="9" w:qFormat="1"/>
+    <w:lsdException w:name="heading 7" w:uiPriority="9" w:qFormat="1"/>
+    <w:lsdException w:name="heading 8" w:uiPriority="9" w:qFormat="1"/>
+    <w:lsdException w:name="heading 9" w:uiPriority="9" w:qFormat="1"/>
+    <w:lsdException w:name="toc 1" w:uiPriority="39"/>
+    <w:lsdException w:name="toc 2" w:uiPriority="39"/>
+    <w:lsdException w:name="toc 3" w:uiPriority="39"/>
+    <w:lsdException w:name="toc 4" w:uiPriority="39"/>
+    <w:lsdException w:name="toc 5" w:uiPriority="39"/>
+    <w:lsdException w:name="toc 6" w:uiPriority="39"/>
+    <w:lsdException w:name="toc 7" w:uiPriority="39"/>
+    <w:lsdException w:name="toc 8" w:uiPriority="39"/>
+    <w:lsdException w:name="toc 9" w:uiPriority="39"/>
+    <w:lsdException w:name="caption" w:uiPriority="35" w:qFormat="1"/>
+    <w:lsdException w:name="footnote reference" w:unhideWhenUsed="0"/>
+    <w:lsdException w:name="Title" w:semiHidden="0" w:uiPriority="10" w:unhideWhenUsed="0" w:qFormat="1"/>
+    <w:lsdException w:name="Default Paragraph Font" w:uiPriority="1"/>
+    <w:lsdException w:name="Subtitle" w:semiHidden="0" w:uiPriority="11" w:unhideWhenUsed="0" w:qFormat="1"/>
+    <w:lsdException w:name="Strong" w:semiHidden="0" w:uiPriority="22" w:unhideWhenUsed="0" w:qFormat="1"/>
+    <w:lsdException w:name="Emphasis" w:semiHidden="0" w:uiPriority="20" w:unhideWhenUsed="0" w:qFormat="1"/>
+    <w:lsdException w:name="Table Grid" w:uiPriority="59"/>
+    <w:lsdException w:name="Placeholder Text" w:unhideWhenUsed="0"/>
+    <w:lsdException w:name="No Spacing" w:semiHidden="0" w:uiPriority="1" w:unhideWhenUsed="0" w:qFormat="1"/>
+    <w:lsdException w:name="Light Shading" w:semiHidden="0" w:uiPriority="60" w:unhideWhenUsed="0"/>
+    <w:lsdException w:name="Light List" w:semiHidden="0" w:uiPriority="61" w:unhideWhenUsed="0"/>
+    <w:lsdException w:name="Light Grid" w:semiHidden="0" w:uiPriority="62" w:unhideWhenUsed="0"/>
+    <w:lsdException w:name="Medium Shading 1" w:semiHidden="0" w:uiPriority="63" w:unhideWhenUsed="0"/>
+    <w:lsdException w:name="Medium Shading 2" w:semiHidden="0" w:uiPriority="64" w:unhideWhenUsed="0"/>
+    <w:lsdException w:name="Medium List 1" w:semiHidden="0" w:uiPriority="65" w:unhideWhenUsed="0"/>
+    <w:lsdException w:name="Medium List 2" w:semiHidden="0" w:uiPriority="66" w:unhideWhenUsed="0"/>
+    <w:lsdException w:name="Medium Grid 1" w:semiHidden="0" w:uiPriority="67" w:unhideWhenUsed="0"/>
+    <w:lsdException w:name="Medium Grid 2" w:semiHidden="0" w:uiPriority="68" w:unhideWhenUsed="0"/>
+    <w:lsdException w:name="Medium Grid 3" w:semiHidden="0" w:uiPriority="69" w:unhideWhenUsed="0"/>
+    <w:lsdException w:name="Dark List" w:semiHidden="0" w:uiPriority="70" w:unhideWhenUsed="0"/>
+    <w:lsdException w:name="Colorful Shading" w:semiHidden="0" w:uiPriority="71" w:unhideWhenUsed="0"/>
+    <w:lsdException w:name="Colorful List" w:semiHidden="0" w:uiPriority="72" w:unhideWhenUsed="0"/>
+    <w:lsdException w:name="Colorful Grid" w:semiHidden="0" w:uiPriority="73" w:unhideWhenUsed="0"/>
+    <w:lsdException w:name="Light Shading Accent 1" w:semiHidden="0" w:uiPriority="60" w:unhideWhenUsed="0"/>
+    <w:lsdException w:name="Light List Accent 1" w:semiHidden="0" w:uiPriority="61" w:unhideWhenUsed="0"/>
+    <w:lsdException w:name="Light Grid Accent 1" w:semiHidden="0" w:uiPriority="62" w:unhideWhenUsed="0"/>
+    <w:lsdException w:name="Medium Shading 1 Accent 1" w:semiHidden="0" w:uiPriority="63" w:unhideWhenUsed="0"/>
+    <w:lsdException w:name="Medium Shading 2 Accent 1" w:semiHidden="0" w:uiPriority="64" w:unhideWhenUsed="0"/>
+    <w:lsdException w:name="Medium List 1 Accent 1" w:semiHidden="0" w:uiPriority="65" w:unhideWhenUsed="0"/>
+    <w:lsdException w:name="Revision" w:unhideWhenUsed="0"/>
+    <w:lsdException w:name="List Paragraph" w:semiHidden="0" w:uiPriority="34" w:unhideWhenUsed="0" w:qFormat="1"/>
+    <w:lsdException w:name="Quote" w:semiHidden="0" w:uiPriority="29" w:unhideWhenUsed="0" w:qFormat="1"/>
+    <w:lsdException w:name="Intense Quote" w:semiHidden="0" w:uiPriority="30" w:unhideWhenUsed="0" w:qFormat="1"/>
+    <w:lsdException w:name="Medium List 2 Accent 1" w:semiHidden="0" w:uiPriority="66" w:unhideWhenUsed="0"/>
+    <w:lsdException w:name="Medium Grid 1 Accent 1" w:semiHidden="0" w:uiPriority="67" w:unhideWhenUsed="0"/>
+    <w:lsdException w:name="Medium Grid 2 Accent 1" w:semiHidden="0" w:uiPriority="68" w:unhideWhenUsed="0"/>
+    <w:lsdException w:name="Medium Grid 3 Accent 1" w:semiHidden="0" w:uiPriority="69" w:unhideWhenUsed="0"/>
+    <w:lsdException w:name="Dark List Accent 1" w:semiHidden="0" w:uiPriority="70" w:unhideWhenUsed="0"/>
+    <w:lsdException w:name="Colorful Shading Accent 1" w:semiHidden="0" w:uiPriority="71" w:unhideWhenUsed="0"/>
+    <w:lsdException w:name="Colorful List Accent 1" w:semiHidden="0" w:uiPriority="72" w:unhideWhenUsed="0"/>
+    <w:lsdException w:name="Colorful Grid Accent 1" w:semiHidden="0" w:uiPriority="73" w:unhideWhenUsed="0"/>
+    <w:lsdException w:name="Light Shading Accent 2" w:semiHidden="0" w:uiPriority="60" w:unhideWhenUsed="0"/>
+    <w:lsdException w:name="Light List Accent 2" w:semiHidden="0" w:uiPriority="61" w:unhideWhenUsed="0"/>
+    <w:lsdException w:name="Light Grid Accent 2" w:semiHidden="0" w:uiPriority="62" w:unhideWhenUsed="0"/>
+    <w:lsdException w:name="Medium Shading 1 Accent 2" w:semiHidden="0" w:uiPriority="63" w:unhideWhenUsed="0"/>
+    <w:lsdException w:name="Medium Shading 2 Accent 2" w:semiHidden="0" w:uiPriority="64" w:unhideWhenUsed="0"/>
+    <w:lsdException w:name="Medium List 1 Accent 2" w:semiHidden="0" w:uiPriority="65" w:unhideWhenUsed="0"/>
+    <w:lsdException w:name="Medium List 2 Accent 2" w:semiHidden="0" w:uiPriority="66" w:unhideWhenUsed="0"/>
+    <w:lsdException w:name="Medium Grid 1 Accent 2" w:semiHidden="0" w:uiPriority="67" w:unhideWhenUsed="0"/>
+    <w:lsdException w:name="Medium Grid 2 Accent 2" w:semiHidden="0" w:uiPriority="68" w:unhideWhenUsed="0"/>
+    <w:lsdException w:name="Medium Grid 3 Accent 2" w:semiHidden="0" w:uiPriority="69" w:unhideWhenUsed="0"/>
+    <w:lsdException w:name="Dark List Accent 2" w:semiHidden="0" w:uiPriority="70" w:unhideWhenUsed="0"/>
+    <w:lsdException w:name="Colorful Shading Accent 2" w:semiHidden="0" w:uiPriority="71" w:unhideWhenUsed="0"/>
+    <w:lsdException w:name="Colorful List Accent 2" w:semiHidden="0" w:uiPriority="72" w:unhideWhenUsed="0"/>
+    <w:lsdException w:name="Colorful Grid Accent 2" w:semiHidden="0" w:uiPriority="73" w:unhideWhenUsed="0"/>
+    <w:lsdException w:name="Light Shading Accent 3" w:semiHidden="0" w:uiPriority="60" w:unhideWhenUsed="0"/>
+    <w:lsdException w:name="Light List Accent 3" w:semiHidden="0" w:uiPriority="61" w:unhideWhenUsed="0"/>
+    <w:lsdException w:name="Light Grid Accent 3" w:semiHidden="0" w:uiPriority="62" w:unhideWhenUsed="0"/>
+    <w:lsdException w:name="Medium Shading 1 Accent 3" w:semiHidden="0" w:uiPriority="63" w:unhideWhenUsed="0"/>
+    <w:lsdException w:name="Medium Shading 2 Accent 3" w:semiHidden="0" w:uiPriority="64" w:unhideWhenUsed="0"/>
+    <w:lsdException w:name="Medium List 1 Accent 3" w:semiHidden="0" w:uiPriority="65" w:unhideWhenUsed="0"/>
+    <w:lsdException w:name="Medium List 2 Accent 3" w:semiHidden="0" w:uiPriority="66" w:unhideWhenUsed="0"/>
+    <w:lsdException w:name="Medium Grid 1 Accent 3" w:semiHidden="0" w:uiPriority="67" w:unhideWhenUsed="0"/>
+    <w:lsdException w:name="Medium Grid 2 Accent 3" w:semiHidden="0" w:uiPriority="68" w:unhideWhenUsed="0"/>
+    <w:lsdException w:name="Medium Grid 3 Accent 3" w:semiHidden="0" w:uiPriority="69" w:unhideWhenUsed="0"/>
+    <w:lsdException w:name="Dark List Accent 3" w:semiHidden="0" w:uiPriority="70" w:unhideWhenUsed="0"/>
+    <w:lsdException w:name="Colorful Shading Accent 3" w:semiHidden="0" w:uiPriority="71" w:unhideWhenUsed="0"/>
+    <w:lsdException w:name="Colorful List Accent 3" w:semiHidden="0" w:uiPriority="72" w:unhideWhenUsed="0"/>
+    <w:lsdException w:name="Colorful Grid Accent 3" w:semiHidden="0" w:uiPriority="73" w:unhideWhenUsed="0"/>
+    <w:lsdException w:name="Light Shading Accent 4" w:semiHidden="0" w:uiPriority="60" w:unhideWhenUsed="0"/>
+    <w:lsdException w:name="Light List Accent 4" w:semiHidden="0" w:uiPriority="61" w:unhideWhenUsed="0"/>
+    <w:lsdException w:name="Light Grid Accent 4" w:semiHidden="0" w:uiPriority="62" w:unhideWhenUsed="0"/>
+    <w:lsdException w:name="Medium Shading 1 Accent 4" w:semiHidden="0" w:uiPriority="63" w:unhideWhenUsed="0"/>
+    <w:lsdException w:name="Medium Shading 2 Accent 4" w:semiHidden="0" w:uiPriority="64" w:unhideWhenUsed="0"/>
+    <w:lsdException w:name="Medium List 1 Accent 4" w:semiHidden="0" w:uiPriority="65" w:unhideWhenUsed="0"/>
+    <w:lsdException w:name="Medium List 2 Accent 4" w:semiHidden="0" w:uiPriority="66" w:unhideWhenUsed="0"/>
+    <w:lsdException w:name="Medium Grid 1 Accent 4" w:semiHidden="0" w:uiPriority="67" w:unhideWhenUsed="0"/>
+    <w:lsdException w:name="Medium Grid 2 Accent 4" w:semiHidden="0" w:uiPriority="68" w:unhideWhenUsed="0"/>
+    <w:lsdException w:name="Medium Grid 3 Accent 4" w:semiHidden="0" w:uiPriority="69" w:unhideWhenUsed="0"/>
+    <w:lsdException w:name="Dark List Accent 4" w:semiHidden="0" w:uiPriority="70" w:unhideWhenUsed="0"/>
+    <w:lsdException w:name="Colorful Shading Accent 4" w:semiHidden="0" w:uiPriority="71" w:unhideWhenUsed="0"/>
+    <w:lsdException w:name="Colorful List Accent 4" w:semiHidden="0" w:uiPriority="72" w:unhideWhenUsed="0"/>
+    <w:lsdException w:name="Colorful Grid Accent 4" w:semiHidden="0" w:uiPriority="73" w:unhideWhenUsed="0"/>
+    <w:lsdException w:name="Light Shading Accent 5" w:semiHidden="0" w:uiPriority="60" w:unhideWhenUsed="0"/>
+    <w:lsdException w:name="Light List Accent 5" w:semiHidden="0" w:uiPriority="61" w:unhideWhenUsed="0"/>
+    <w:lsdException w:name="Light Grid Accent 5" w:semiHidden="0" w:uiPriority="62" w:unhideWhenUsed="0"/>
+    <w:lsdException w:name="Medium Shading 1 Accent 5" w:semiHidden="0" w:uiPriority="63" w:unhideWhenUsed="0"/>
+    <w:lsdException w:name="Medium Shading 2 Accent 5" w:semiHidden="0" w:uiPriority="64" w:unhideWhenUsed="0"/>
+    <w:lsdException w:name="Medium List 1 Accent 5" w:semiHidden="0" w:uiPriority="65" w:unhideWhenUsed="0"/>
+    <w:lsdException w:name="Medium List 2 Accent 5" w:semiHidden="0" w:uiPriority="66" w:unhideWhenUsed="0"/>
+    <w:lsdException w:name="Medium Grid 1 Accent 5" w:semiHidden="0" w:uiPriority="67" w:unhideWhenUsed="0"/>
+    <w:lsdException w:name="Medium Grid 2 Accent 5" w:semiHidden="0" w:uiPriority="68" w:unhideWhenUsed="0"/>
+    <w:lsdException w:name="Medium Grid 3 Accent 5" w:semiHidden="0" w:uiPriority="69" w:unhideWhenUsed="0"/>
+    <w:lsdException w:name="Dark List Accent 5" w:semiHidden="0" w:uiPriority="70" w:unhideWhenUsed="0"/>
+    <w:lsdException w:name="Colorful Shading Accent 5" w:semiHidden="0" w:uiPriority="71" w:unhideWhenUsed="0"/>
+    <w:lsdException w:name="Colorful List Accent 5" w:semiHidden="0" w:uiPriority="72" w:unhideWhenUsed="0"/>
+    <w:lsdException w:name="Colorful Grid Accent 5" w:semiHidden="0" w:uiPriority="73" w:unhideWhenUsed="0"/>
+    <w:lsdException w:name="Light Shading Accent 6" w:semiHidden="0" w:uiPriority="60" w:unhideWhenUsed="0"/>
+    <w:lsdException w:name="Light List Accent 6" w:semiHidden="0" w:uiPriority="61" w:unhideWhenUsed="0"/>
+    <w:lsdException w:name="Light Grid Accent 6" w:semiHidden="0" w:uiPriority="62" w:unhideWhenUsed="0"/>
+    <w:lsdException w:name="Medium Shading 1 Accent 6" w:semiHidden="0" w:uiPriority="63" w:unhideWhenUsed="0"/>
+    <w:lsdException w:name="Medium Shading 2 Accent 6" w:semiHidden="0" w:uiPriority="64" w:unhideWhenUsed="0"/>
+    <w:lsdException w:name="Medium List 1 Accent 6" w:semiHidden="0" w:uiPriority="65" w:unhideWhenUsed="0"/>
+    <w:lsdException w:name="Medium List 2 Accent 6" w:semiHidden="0" w:uiPriority="66" w:unhideWhenUsed="0"/>
+    <w:lsdException w:name="Medium Grid 1 Accent 6" w:semiHidden="0" w:uiPriority="67" w:unhideWhenUsed="0"/>
+    <w:lsdException w:name="Medium Grid 2 Accent 6" w:semiHidden="0" w:uiPriority="68" w:unhideWhenUsed="0"/>
+    <w:lsdException w:name="Medium Grid 3 Accent 6" w:semiHidden="0" w:uiPriority="69" w:unhideWhenUsed="0"/>
+    <w:lsdException w:name="Dark List Accent 6" w:semiHidden="0" w:uiPriority="70" w:unhideWhenUsed="0"/>
+    <w:lsdException w:name="Colorful Shading Accent 6" w:semiHidden="0" w:uiPriority="71" w:unhideWhenUsed="0"/>
+    <w:lsdException w:name="Colorful List Accent 6" w:semiHidden="0" w:uiPriority="72" w:unhideWhenUsed="0"/>
+    <w:lsdException w:name="Colorful Grid Accent 6" w:semiHidden="0" w:uiPriority="73" w:unhideWhenUsed="0"/>
+    <w:lsdException w:name="Subtle Emphasis" w:semiHidden="0" w:uiPriority="19" w:unhideWhenUsed="0" w:qFormat="1"/>
+    <w:lsdException w:name="Intense Emphasis" w:semiHidden="0" w:uiPriority="21" w:unhideWhenUsed="0" w:qFormat="1"/>
+    <w:lsdException w:name="Subtle Reference" w:semiHidden="0" w:uiPriority="31" w:unhideWhenUsed="0" w:qFormat="1"/>
+    <w:lsdException w:name="Intense Reference" w:semiHidden="0" w:uiPriority="32" w:unhideWhenUsed="0" w:qFormat="1"/>
+    <w:lsdException w:name="Book Title" w:semiHidden="0" w:uiPriority="33" w:unhideWhenUsed="0" w:qFormat="1"/>
+    <w:lsdException w:name="Bibliography" w:uiPriority="37"/>
+    <w:lsdException w:name="TOC Heading" w:uiPriority="39" w:qFormat="1"/>
+  </w:latentStyles>
+  <w:style w:type="paragraph" w:default="1" w:styleId="Normal">
+    <w:name w:val="Normal"/>
+    <w:qFormat/>
+    <w:pPr>
+      <w:widowControl w:val="0"/>
+      <w:autoSpaceDE w:val="0"/>
+      <w:autoSpaceDN w:val="0"/>
+      <w:adjustRightInd w:val="0"/>
+      <w:spacing w:after="0" w:line="240" w:lineRule="auto"/>
+    </w:pPr>
+    <w:rPr>
+      <w:rFonts w:ascii="Times New Roman" w:hAnsi="Times New Roman" w:cs="Times New Roman"/>
+      <w:sz w:val="24"/>
+      <w:szCs w:val="24"/>
+    </w:rPr>
+  </w:style>
+  <w:style w:type="character" w:default="1" w:styleId="DefaultParagraphFont">
+    <w:name w:val="Default Paragraph Font"/>
+    <w:uiPriority w:val="1"/>
+    <w:semiHidden/>
+    <w:unhideWhenUsed/>
+  </w:style>
+  <w:style w:type="table" w:default="1" w:styleId="TableNormal">
+    <w:name w:val="Normal Table"/>
+    <w:uiPriority w:val="99"/>
+    <w:semiHidden/>
+    <w:unhideWhenUsed/>
+    <w:tblPr>
+      <w:tblInd w:w="0" w:type="dxa"/>
+      <w:tblCellMar>
+        <w:top w:w="0" w:type="dxa"/>
+        <w:left w:w="108" w:type="dxa"/>
+        <w:bottom w:w="0" w:type="dxa"/>
+        <w:right w:w="108" w:type="dxa"/>
+      </w:tblCellMar>
+    </w:tblPr>
+  </w:style>
+  <w:style w:type="numbering" w:default="1" w:styleId="NoList">
+    <w:name w:val="No List"/>
+    <w:uiPriority w:val="99"/>
+    <w:semiHidden/>
+    <w:unhideWhenUsed/>
+  </w:style>
+  <w:style w:type="character" w:styleId="FootnoteReference">
+    <w:name w:val="footnote reference"/>
+    <w:uiPriority w:val="99"/>
+  </w:style>
+  <w:style w:type="paragraph" w:styleId="BalloonText">
+    <w:name w:val="Balloon Text"/>
+    <w:basedOn w:val="Normal"/>
+    <w:link w:val="BalloonTextChar"/>
+    <w:uiPriority w:val="99"/>
+    <w:semiHidden/>
+    <w:unhideWhenUsed/>
+    <w:rsid w:val="00670B9B"/>
+    <w:rPr>
+      <w:rFonts w:ascii="Tahoma" w:hAnsi="Tahoma" w:cs="Tahoma"/>
+      <w:sz w:val="16"/>
+      <w:szCs w:val="16"/>
+    </w:rPr>
+  </w:style>
+  <w:style w:type="character" w:customStyle="1" w:styleId="BalloonTextChar">
+    <w:name w:val="Balloon Text Char"/>
+    <w:basedOn w:val="DefaultParagraphFont"/>
+    <w:link w:val="BalloonText"/>
+    <w:uiPriority w:val="99"/>
+    <w:semiHidden/>
+    <w:rsid w:val="00670B9B"/>
+    <w:rPr>
+      <w:rFonts w:ascii="Tahoma" w:hAnsi="Tahoma" w:cs="Tahoma"/>
+      <w:sz w:val="16"/>
+      <w:szCs w:val="16"/>
+    </w:rPr>
+  </w:style>
+  <w:style w:type="paragraph" w:styleId="Header">
+    <w:name w:val="header"/>
+    <w:basedOn w:val="Normal"/>
+    <w:link w:val="HeaderChar"/>
+    <w:uiPriority w:val="99"/>
+    <w:unhideWhenUsed/>
+    <w:rsid w:val="008F0DC3"/>
+    <w:pPr>
+      <w:tabs>
+        <w:tab w:val="center" w:pos="4680"/>
+        <w:tab w:val="right" w:pos="9360"/>
+      </w:tabs>
+    </w:pPr>
+  </w:style>
+  <w:style w:type="character" w:customStyle="1" w:styleId="HeaderChar">
+    <w:name w:val="Header Char"/>
+    <w:basedOn w:val="DefaultParagraphFont"/>
+    <w:link w:val="Header"/>
+    <w:uiPriority w:val="99"/>
+    <w:rsid w:val="008F0DC3"/>
+    <w:rPr>
+      <w:rFonts w:ascii="Times New Roman" w:hAnsi="Times New Roman" w:cs="Times New Roman"/>
+      <w:sz w:val="24"/>
+      <w:szCs w:val="24"/>
+    </w:rPr>
+  </w:style>
+  <w:style w:type="paragraph" w:styleId="Footer">
+    <w:name w:val="footer"/>
+    <w:basedOn w:val="Normal"/>
+    <w:link w:val="FooterChar"/>
+    <w:uiPriority w:val="99"/>
+    <w:unhideWhenUsed/>
+    <w:rsid w:val="008F0DC3"/>
+    <w:pPr>
+      <w:tabs>
+        <w:tab w:val="center" w:pos="4680"/>
+        <w:tab w:val="right" w:pos="9360"/>
+      </w:tabs>
+    </w:pPr>
+  </w:style>
+  <w:style w:type="character" w:customStyle="1" w:styleId="FooterChar">
+    <w:name w:val="Footer Char"/>
+    <w:basedOn w:val="DefaultParagraphFont"/>
+    <w:link w:val="Footer"/>
+    <w:uiPriority w:val="99"/>
+    <w:rsid w:val="008F0DC3"/>
+    <w:rPr>
+      <w:rFonts w:ascii="Times New Roman" w:hAnsi="Times New Roman" w:cs="Times New Roman"/>
+      <w:sz w:val="24"/>
+      <w:szCs w:val="24"/>
+    </w:rPr>
+  </w:style>
+</w:styles>
+</file>
+
+<file path=word/stylesWithEffects.xml><?xml version="1.0" encoding="utf-8"?>
+<w:styles xmlns:wpc="http://schemas.microsoft.com/office/word/2010/wordprocessingCanvas" xmlns:mc="http://schemas.openxmlformats.org/markup-compatibility/2006" xmlns:o="urn:schemas-microsoft-com:office:office" xmlns:r="http://schemas.openxmlformats.org/officeDocument/2006/relationships" xmlns:m="http://schemas.openxmlformats.org/officeDocument/2006/math" xmlns:v="urn:schemas-microsoft-com:vml" xmlns:wp14="http://schemas.microsoft.com/office/word/2010/wordprocessingDrawing" xmlns:wp="http://schemas.openxmlformats.org/drawingml/2006/wordprocessingDrawing" xmlns:w10="urn:schemas-microsoft-com:office:word" xmlns:w="http://schemas.openxmlformats.org/wordprocessingml/2006/main" xmlns:w14="http://schemas.microsoft.com/office/word/2010/wordml" xmlns:wpg="http://schemas.microsoft.com/office/word/2010/wordprocessingGroup" xmlns:wpi="http://schemas.microsoft.com/office/word/2010/wordprocessingInk" xmlns:wne="http://schemas.microsoft.com/office/word/2006/wordml" xmlns:wps="http://schemas.microsoft.com/office/word/2010/wordprocessingShape" mc:Ignorable="w14 wp14">
+  <w:docDefaults>
+    <w:rPrDefault>
+      <w:rPr>
+        <w:rFonts w:asciiTheme="minorHAnsi" w:eastAsiaTheme="minorEastAsia" w:hAnsiTheme="minorHAnsi" w:cstheme="minorBidi"/>
+        <w:sz w:val="22"/>
+        <w:szCs w:val="22"/>
+        <w:lang w:val="en-US" w:eastAsia="en-US" w:bidi="ar-SA"/>
+      </w:rPr>
+    </w:rPrDefault>
+    <w:pPrDefault>
+      <w:pPr>
+        <w:spacing w:after="200" w:line="276" w:lineRule="auto"/>
+      </w:pPr>
+    </w:pPrDefault>
+  </w:docDefaults>
+  <w:latentStyles w:defLockedState="0" w:defUIPriority="99" w:defSemiHidden="1" w:defUnhideWhenUsed="1" w:defQFormat="0" w:count="267">
+    <w:lsdException w:name="Normal" w:semiHidden="0" w:uiPriority="0" w:unhideWhenUsed="0" w:qFormat="1"/>
+    <w:lsdException w:name="heading 1" w:semiHidden="0" w:uiPriority="9" w:unhideWhenUsed="0" w:qFormat="1"/>
+    <w:lsdException w:name="heading 2" w:uiPriority="9" w:qFormat="1"/>
+    <w:lsdException w:name="heading 3" w:uiPriority="9" w:qFormat="1"/>
+    <w:lsdException w:name="heading 4" w:uiPriority="9" w:qFormat="1"/>
+    <w:lsdException w:name="heading 5" w:uiPriority="9" w:qFormat="1"/>
+    <w:lsdException w:name="heading 6" w:uiPriority="9" w:qFormat="1"/>
+    <w:lsdException w:name="heading 7" w:uiPriority="9" w:qFormat="1"/>
+    <w:lsdException w:name="heading 8" w:uiPriority="9" w:qFormat="1"/>
+    <w:lsdException w:name="heading 9" w:uiPriority="9" w:qFormat="1"/>
+    <w:lsdException w:name="toc 1" w:uiPriority="39"/>
+    <w:lsdException w:name="toc 2" w:uiPriority="39"/>
+    <w:lsdException w:name="toc 3" w:uiPriority="39"/>
+    <w:lsdException w:name="toc 4" w:uiPriority="39"/>
+    <w:lsdException w:name="toc 5" w:uiPriority="39"/>
+    <w:lsdException w:name="toc 6" w:uiPriority="39"/>
+    <w:lsdException w:name="toc 7" w:uiPriority="39"/>
+    <w:lsdException w:name="toc 8" w:uiPriority="39"/>
+    <w:lsdException w:name="toc 9" w:uiPriority="39"/>
+    <w:lsdException w:name="caption" w:uiPriority="35" w:qFormat="1"/>
+    <w:lsdException w:name="footnote reference" w:unhideWhenUsed="0"/>
+    <w:lsdException w:name="Title" w:semiHidden="0" w:uiPriority="10" w:unhideWhenUsed="0" w:qFormat="1"/>
+    <w:lsdException w:name="Default Paragraph Font" w:uiPriority="1"/>
+    <w:lsdException w:name="Subtitle" w:semiHidden="0" w:uiPriority="11" w:unhideWhenUsed="0" w:qFormat="1"/>
+    <w:lsdException w:name="Strong" w:semiHidden="0" w:uiPriority="22" w:unhideWhenUsed="0" w:qFormat="1"/>
+    <w:lsdException w:name="Emphasis" w:semiHidden="0" w:uiPriority="20" w:unhideWhenUsed="0" w:qFormat="1"/>
+    <w:lsdException w:name="Table Grid" w:uiPriority="59"/>
+    <w:lsdException w:name="Placeholder Text" w:unhideWhenUsed="0"/>
+    <w:lsdException w:name="No Spacing" w:semiHidden="0" w:uiPriority="1" w:unhideWhenUsed="0" w:qFormat="1"/>
+    <w:lsdException w:name="Light Shading" w:semiHidden="0" w:uiPriority="60" w:unhideWhenUsed="0"/>
+    <w:lsdException w:name="Light List" w:semiHidden="0" w:uiPriority="61" w:unhideWhenUsed="0"/>
+    <w:lsdException w:name="Light Grid" w:semiHidden="0" w:uiPriority="62" w:unhideWhenUsed="0"/>
+    <w:lsdException w:name="Medium Shading 1" w:semiHidden="0" w:uiPriority="63" w:unhideWhenUsed="0"/>
+    <w:lsdException w:name="Medium Shading 2" w:semiHidden="0" w:uiPriority="64" w:unhideWhenUsed="0"/>
+    <w:lsdException w:name="Medium List 1" w:semiHidden="0" w:uiPriority="65" w:unhideWhenUsed="0"/>
+    <w:lsdException w:name="Medium List 2" w:semiHidden="0" w:uiPriority="66" w:unhideWhenUsed="0"/>
+    <w:lsdException w:name="Medium Grid 1" w:semiHidden="0" w:uiPriority="67" w:unhideWhenUsed="0"/>
+    <w:lsdException w:name="Medium Grid 2" w:semiHidden="0" w:uiPriority="68" w:unhideWhenUsed="0"/>
+    <w:lsdException w:name="Medium Grid 3" w:semiHidden="0" w:uiPriority="69" w:unhideWhenUsed="0"/>
+    <w:lsdException w:name="Dark List" w:semiHidden="0" w:uiPriority="70" w:unhideWhenUsed="0"/>
+    <w:lsdException w:name="Colorful Shading" w:semiHidden="0" w:uiPriority="71" w:unhideWhenUsed="0"/>
+    <w:lsdException w:name="Colorful List" w:semiHidden="0" w:uiPriority="72" w:unhideWhenUsed="0"/>
+    <w:lsdException w:name="Colorful Grid" w:semiHidden="0" w:uiPriority="73" w:unhideWhenUsed="0"/>
+    <w:lsdException w:name="Light Shading Accent 1" w:semiHidden="0" w:uiPriority="60" w:unhideWhenUsed="0"/>
+    <w:lsdException w:name="Light List Accent 1" w:semiHidden="0" w:uiPriority="61" w:unhideWhenUsed="0"/>
+    <w:lsdException w:name="Light Grid Accent 1" w:semiHidden="0" w:uiPriority="62" w:unhideWhenUsed="0"/>
+    <w:lsdException w:name="Medium Shading 1 Accent 1" w:semiHidden="0" w:uiPriority="63" w:unhideWhenUsed="0"/>
+    <w:lsdException w:name="Medium Shading 2 Accent 1" w:semiHidden="0" w:uiPriority="64" w:unhideWhenUsed="0"/>
+    <w:lsdException w:name="Medium List 1 Accent 1" w:semiHidden="0" w:uiPriority="65" w:unhideWhenUsed="0"/>
+    <w:lsdException w:name="Revision" w:unhideWhenUsed="0"/>
+    <w:lsdException w:name="List Paragraph" w:semiHidden="0" w:uiPriority="34" w:unhideWhenUsed="0" w:qFormat="1"/>
+    <w:lsdException w:name="Quote" w:semiHidden="0" w:uiPriority="29" w:unhideWhenUsed="0" w:qFormat="1"/>
+    <w:lsdException w:name="Intense Quote" w:semiHidden="0" w:uiPriority="30" w:unhideWhenUsed="0" w:qFormat="1"/>
+    <w:lsdException w:name="Medium List 2 Accent 1" w:semiHidden="0" w:uiPriority="66" w:unhideWhenUsed="0"/>
+    <w:lsdException w:name="Medium Grid 1 Accent 1" w:semiHidden="0" w:uiPriority="67" w:unhideWhenUsed="0"/>
+    <w:lsdException w:name="Medium Grid 2 Accent 1" w:semiHidden="0" w:uiPriority="68" w:unhideWhenUsed="0"/>
+    <w:lsdException w:name="Medium Grid 3 Accent 1" w:semiHidden="0" w:uiPriority="69" w:unhideWhenUsed="0"/>
+    <w:lsdException w:name="Dark List Accent 1" w:semiHidden="0" w:uiPriority="70" w:unhideWhenUsed="0"/>
+    <w:lsdException w:name="Colorful Shading Accent 1" w:semiHidden="0" w:uiPriority="71" w:unhideWhenUsed="0"/>
+    <w:lsdException w:name="Colorful List Accent 1" w:semiHidden="0" w:uiPriority="72" w:unhideWhenUsed="0"/>
+    <w:lsdException w:name="Colorful Grid Accent 1" w:semiHidden="0" w:uiPriority="73" w:unhideWhenUsed="0"/>
+    <w:lsdException w:name="Light Shading Accent 2" w:semiHidden="0" w:uiPriority="60" w:unhideWhenUsed="0"/>
+    <w:lsdException w:name="Light List Accent 2" w:semiHidden="0" w:uiPriority="61" w:unhideWhenUsed="0"/>
+    <w:lsdException w:name="Light Grid Accent 2" w:semiHidden="0" w:uiPriority="62" w:unhideWhenUsed="0"/>
+    <w:lsdException w:name="Medium Shading 1 Accent 2" w:semiHidden="0" w:uiPriority="63" w:unhideWhenUsed="0"/>
+    <w:lsdException w:name="Medium Shading 2 Accent 2" w:semiHidden="0" w:uiPriority="64" w:unhideWhenUsed="0"/>
+    <w:lsdException w:name="Medium List 1 Accent 2" w:semiHidden="0" w:uiPriority="65" w:unhideWhenUsed="0"/>
+    <w:lsdException w:name="Medium List 2 Accent 2" w:semiHidden="0" w:uiPriority="66" w:unhideWhenUsed="0"/>
+    <w:lsdException w:name="Medium Grid 1 Accent 2" w:semiHidden="0" w:uiPriority="67" w:unhideWhenUsed="0"/>
+    <w:lsdException w:name="Medium Grid 2 Accent 2" w:semiHidden="0" w:uiPriority="68" w:unhideWhenUsed="0"/>
+    <w:lsdException w:name="Medium Grid 3 Accent 2" w:semiHidden="0" w:uiPriority="69" w:unhideWhenUsed="0"/>
+    <w:lsdException w:name="Dark List Accent 2" w:semiHidden="0" w:uiPriority="70" w:unhideWhenUsed="0"/>
+    <w:lsdException w:name="Colorful Shading Accent 2" w:semiHidden="0" w:uiPriority="71" w:unhideWhenUsed="0"/>
+    <w:lsdException w:name="Colorful List Accent 2" w:semiHidden="0" w:uiPriority="72" w:unhideWhenUsed="0"/>
+    <w:lsdException w:name="Colorful Grid Accent 2" w:semiHidden="0" w:uiPriority="73" w:unhideWhenUsed="0"/>
+    <w:lsdException w:name="Light Shading Accent 3" w:semiHidden="0" w:uiPriority="60" w:unhideWhenUsed="0"/>
+    <w:lsdException w:name="Light List Accent 3" w:semiHidden="0" w:uiPriority="61" w:unhideWhenUsed="0"/>
+    <w:lsdException w:name="Light Grid Accent 3" w:semiHidden="0" w:uiPriority="62" w:unhideWhenUsed="0"/>
+    <w:lsdException w:name="Medium Shading 1 Accent 3" w:semiHidden="0" w:uiPriority="63" w:unhideWhenUsed="0"/>
+    <w:lsdException w:name="Medium Shading 2 Accent 3" w:semiHidden="0" w:uiPriority="64" w:unhideWhenUsed="0"/>
+    <w:lsdException w:name="Medium List 1 Accent 3" w:semiHidden="0" w:uiPriority="65" w:unhideWhenUsed="0"/>
+    <w:lsdException w:name="Medium List 2 Accent 3" w:semiHidden="0" w:uiPriority="66" w:unhideWhenUsed="0"/>
+    <w:lsdException w:name="Medium Grid 1 Accent 3" w:semiHidden="0" w:uiPriority="67" w:unhideWhenUsed="0"/>
+    <w:lsdException w:name="Medium Grid 2 Accent 3" w:semiHidden="0" w:uiPriority="68" w:unhideWhenUsed="0"/>
+    <w:lsdException w:name="Medium Grid 3 Accent 3" w:semiHidden="0" w:uiPriority="69" w:unhideWhenUsed="0"/>
+    <w:lsdException w:name="Dark List Accent 3" w:semiHidden="0" w:uiPriority="70" w:unhideWhenUsed="0"/>
+    <w:lsdException w:name="Colorful Shading Accent 3" w:semiHidden="0" w:uiPriority="71" w:unhideWhenUsed="0"/>
+    <w:lsdException w:name="Colorful List Accent 3" w:semiHidden="0" w:uiPriority="72" w:unhideWhenUsed="0"/>
+    <w:lsdException w:name="Colorful Grid Accent 3" w:semiHidden="0" w:uiPriority="73" w:unhideWhenUsed="0"/>
+    <w:lsdException w:name="Light Shading Accent 4" w:semiHidden="0" w:uiPriority="60" w:unhideWhenUsed="0"/>
+    <w:lsdException w:name="Light List Accent 4" w:semiHidden="0" w:uiPriority="61" w:unhideWhenUsed="0"/>
+    <w:lsdException w:name="Light Grid Accent 4" w:semiHidden="0" w:uiPriority="62" w:unhideWhenUsed="0"/>
+    <w:lsdException w:name="Medium Shading 1 Accent 4" w:semiHidden="0" w:uiPriority="63" w:unhideWhenUsed="0"/>
+    <w:lsdException w:name="Medium Shading 2 Accent 4" w:semiHidden="0" w:uiPriority="64" w:unhideWhenUsed="0"/>
+    <w:lsdException w:name="Medium List 1 Accent 4" w:semiHidden="0" w:uiPriority="65" w:unhideWhenUsed="0"/>
+    <w:lsdException w:name="Medium List 2 Accent 4" w:semiHidden="0" w:uiPriority="66" w:unhideWhenUsed="0"/>
+    <w:lsdException w:name="Medium Grid 1 Accent 4" w:semiHidden="0" w:uiPriority="67" w:unhideWhenUsed="0"/>
+    <w:lsdException w:name="Medium Grid 2 Accent 4" w:semiHidden="0" w:uiPriority="68" w:unhideWhenUsed="0"/>
+    <w:lsdException w:name="Medium Grid 3 Accent 4" w:semiHidden="0" w:uiPriority="69" w:unhideWhenUsed="0"/>
+    <w:lsdException w:name="Dark List Accent 4" w:semiHidden="0" w:uiPriority="70" w:unhideWhenUsed="0"/>
+    <w:lsdException w:name="Colorful Shading Accent 4" w:semiHidden="0" w:uiPriority="71" w:unhideWhenUsed="0"/>
+    <w:lsdException w:name="Colorful List Accent 4" w:semiHidden="0" w:uiPriority="72" w:unhideWhenUsed="0"/>
+    <w:lsdException w:name="Colorful Grid Accent 4" w:semiHidden="0" w:uiPriority="73" w:unhideWhenUsed="0"/>
+    <w:lsdException w:name="Light Shading Accent 5" w:semiHidden="0" w:uiPriority="60" w:unhideWhenUsed="0"/>
+    <w:lsdException w:name="Light List Accent 5" w:semiHidden="0" w:uiPriority="61" w:unhideWhenUsed="0"/>
+    <w:lsdException w:name="Light Grid Accent 5" w:semiHidden="0" w:uiPriority="62" w:unhideWhenUsed="0"/>
+    <w:lsdException w:name="Medium Shading 1 Accent 5" w:semiHidden="0" w:uiPriority="63" w:unhideWhenUsed="0"/>
+    <w:lsdException w:name="Medium Shading 2 Accent 5" w:semiHidden="0" w:uiPriority="64" w:unhideWhenUsed="0"/>
+    <w:lsdException w:name="Medium List 1 Accent 5" w:semiHidden="0" w:uiPriority="65" w:unhideWhenUsed="0"/>
+    <w:lsdException w:name="Medium List 2 Accent 5" w:semiHidden="0" w:uiPriority="66" w:unhideWhenUsed="0"/>
+    <w:lsdException w:name="Medium Grid 1 Accent 5" w:semiHidden="0" w:uiPriority="67" w:unhideWhenUsed="0"/>
+    <w:lsdException w:name="Medium Grid 2 Accent 5" w:semiHidden="0" w:uiPriority="68" w:unhideWhenUsed="0"/>
+    <w:lsdException w:name="Medium Grid 3 Accent 5" w:semiHidden="0" w:uiPriority="69" w:unhideWhenUsed="0"/>
+    <w:lsdException w:name="Dark List Accent 5" w:semiHidden="0" w:uiPriority="70" w:unhideWhenUsed="0"/>
+    <w:lsdException w:name="Colorful Shading Accent 5" w:semiHidden="0" w:uiPriority="71" w:unhideWhenUsed="0"/>
+    <w:lsdException w:name="Colorful List Accent 5" w:semiHidden="0" w:uiPriority="72" w:unhideWhenUsed="0"/>
+    <w:lsdException w:name="Colorful Grid Accent 5" w:semiHidden="0" w:uiPriority="73" w:unhideWhenUsed="0"/>
+    <w:lsdException w:name="Light Shading Accent 6" w:semiHidden="0" w:uiPriority="60" w:unhideWhenUsed="0"/>
+    <w:lsdException w:name="Light List Accent 6" w:semiHidden="0" w:uiPriority="61" w:unhideWhenUsed="0"/>
+    <w:lsdException w:name="Light Grid Accent 6" w:semiHidden="0" w:uiPriority="62" w:unhideWhenUsed="0"/>
+    <w:lsdException w:name="Medium Shading 1 Accent 6" w:semiHidden="0" w:uiPriority="63" w:unhideWhenUsed="0"/>
+    <w:lsdException w:name="Medium Shading 2 Accent 6" w:semiHidden="0" w:uiPriority="64" w:unhideWhenUsed="0"/>
+    <w:lsdException w:name="Medium List 1 Accent 6" w:semiHidden="0" w:uiPriority="65" w:unhideWhenUsed="0"/>
+    <w:lsdException w:name="Medium List 2 Accent 6" w:semiHidden="0" w:uiPriority="66" w:unhideWhenUsed="0"/>
+    <w:lsdException w:name="Medium Grid 1 Accent 6" w:semiHidden="0" w:uiPriority="67" w:unhideWhenUsed="0"/>
+    <w:lsdException w:name="Medium Grid 2 Accent 6" w:semiHidden="0" w:uiPriority="68" w:unhideWhenUsed="0"/>
+    <w:lsdException w:name="Medium Grid 3 Accent 6" w:semiHidden="0" w:uiPriority="69" w:unhideWhenUsed="0"/>
+    <w:lsdException w:name="Dark List Accent 6" w:semiHidden="0" w:uiPriority="70" w:unhideWhenUsed="0"/>
+    <w:lsdException w:name="Colorful Shading Accent 6" w:semiHidden="0" w:uiPriority="71" w:unhideWhenUsed="0"/>
+    <w:lsdException w:name="Colorful List Accent 6" w:semiHidden="0" w:uiPriority="72" w:unhideWhenUsed="0"/>
+    <w:lsdException w:name="Colorful Grid Accent 6" w:semiHidden="0" w:uiPriority="73" w:unhideWhenUsed="0"/>
+    <w:lsdException w:name="Subtle Emphasis" w:semiHidden="0" w:uiPriority="19" w:unhideWhenUsed="0" w:qFormat="1"/>
+    <w:lsdException w:name="Intense Emphasis" w:semiHidden="0" w:uiPriority="21" w:unhideWhenUsed="0" w:qFormat="1"/>
+    <w:lsdException w:name="Subtle Reference" w:semiHidden="0" w:uiPriority="31" w:unhideWhenUsed="0" w:qFormat="1"/>
+    <w:lsdException w:name="Intense Reference" w:semiHidden="0" w:uiPriority="32" w:unhideWhenUsed="0" w:qFormat="1"/>
+    <w:lsdException w:name="Book Title" w:semiHidden="0" w:uiPriority="33" w:unhideWhenUsed="0" w:qFormat="1"/>
+    <w:lsdException w:name="Bibliography" w:uiPriority="37"/>
+    <w:lsdException w:name="TOC Heading" w:uiPriority="39" w:qFormat="1"/>
   </w:latentStyles>
   <w:style w:type="paragraph" w:default="1" w:styleId="Normal">
     <w:name w:val="Normal"/>

</xml_diff>

<commit_message>
Completed Transfer Entry Dialog.
</commit_message>
<xml_diff>
--- a/Templates/Transfer_Judgment_Entry.docx
+++ b/Templates/Transfer_Judgment_Entry.docx
@@ -839,7 +839,7 @@
           <w:sz w:val="26"/>
           <w:szCs w:val="26"/>
         </w:rPr>
-        <w:t xml:space="preserve">This case was randomly assigned to Judge </w:t>
+        <w:t xml:space="preserve">This case was randomly assigned to </w:t>
       </w:r>
       <w:r>
         <w:rPr>
@@ -874,7 +874,7 @@
           <w:sz w:val="26"/>
           <w:szCs w:val="26"/>
         </w:rPr>
-        <w:t>_judge_name</w:t>
+        <w:t>_judge</w:t>
       </w:r>
       <w:proofErr w:type="spellEnd"/>
       <w:r>
@@ -941,24 +941,15 @@
           <w:sz w:val="26"/>
           <w:szCs w:val="26"/>
         </w:rPr>
-        <w:t xml:space="preserve">At the request of Judge </w:t>
-      </w:r>
-      <w:r>
-        <w:rPr>
-          <w:rFonts w:asciiTheme="majorHAnsi" w:hAnsiTheme="majorHAnsi"/>
-          <w:sz w:val="26"/>
-          <w:szCs w:val="26"/>
-        </w:rPr>
-        <w:t>{</w:t>
-      </w:r>
-      <w:proofErr w:type="gramStart"/>
-      <w:r>
-        <w:rPr>
-          <w:rFonts w:asciiTheme="majorHAnsi" w:hAnsiTheme="majorHAnsi"/>
-          <w:sz w:val="26"/>
-          <w:szCs w:val="26"/>
-        </w:rPr>
-        <w:t xml:space="preserve">{ </w:t>
+        <w:t xml:space="preserve">At the request of </w:t>
+      </w:r>
+      <w:r>
+        <w:rPr>
+          <w:rFonts w:asciiTheme="majorHAnsi" w:hAnsiTheme="majorHAnsi"/>
+          <w:sz w:val="26"/>
+          <w:szCs w:val="26"/>
+        </w:rPr>
+        <w:t xml:space="preserve">{{ </w:t>
       </w:r>
       <w:proofErr w:type="spellStart"/>
       <w:r>
@@ -967,16 +958,7 @@
           <w:sz w:val="26"/>
           <w:szCs w:val="26"/>
         </w:rPr>
-        <w:t>assigned</w:t>
-      </w:r>
-      <w:proofErr w:type="gramEnd"/>
-      <w:r>
-        <w:rPr>
-          <w:rFonts w:asciiTheme="majorHAnsi" w:hAnsiTheme="majorHAnsi"/>
-          <w:sz w:val="26"/>
-          <w:szCs w:val="26"/>
-        </w:rPr>
-        <w:t>_judge_name</w:t>
+        <w:t>assigned_judge</w:t>
       </w:r>
       <w:proofErr w:type="spellEnd"/>
       <w:r>
@@ -993,7 +975,7 @@
           <w:sz w:val="26"/>
           <w:szCs w:val="26"/>
         </w:rPr>
-        <w:t xml:space="preserve"> and with the concurrence of Judge </w:t>
+        <w:t xml:space="preserve"> and with the concurrence of </w:t>
       </w:r>
       <w:r>
         <w:rPr>
@@ -1010,7 +992,7 @@
           <w:sz w:val="26"/>
           <w:szCs w:val="26"/>
         </w:rPr>
-        <w:t>transferred_judge_name</w:t>
+        <w:t>transferred_judge</w:t>
       </w:r>
       <w:proofErr w:type="spellEnd"/>
       <w:r>
@@ -1027,7 +1009,7 @@
           <w:sz w:val="26"/>
           <w:szCs w:val="26"/>
         </w:rPr>
-        <w:t xml:space="preserve">, the above captioned case is hereby transferred to Judge </w:t>
+        <w:t xml:space="preserve">, the above captioned case is hereby transferred to </w:t>
       </w:r>
       <w:r>
         <w:rPr>
@@ -1044,7 +1026,7 @@
           <w:sz w:val="26"/>
           <w:szCs w:val="26"/>
         </w:rPr>
-        <w:t>transferred_judge_name</w:t>
+        <w:t>transferred_judge</w:t>
       </w:r>
       <w:proofErr w:type="spellEnd"/>
       <w:r>
@@ -1460,8 +1442,6 @@
           <w:szCs w:val="26"/>
         </w:rPr>
       </w:pPr>
-      <w:bookmarkStart w:id="0" w:name="_GoBack"/>
-      <w:bookmarkEnd w:id="0"/>
     </w:p>
     <w:p>
       <w:pPr>
@@ -1780,9 +1760,14 @@
       </w:r>
     </w:p>
     <w:sectPr>
-      <w:headerReference w:type="default" r:id="rId7"/>
+      <w:headerReference w:type="even" r:id="rId7"/>
+      <w:headerReference w:type="default" r:id="rId8"/>
+      <w:footerReference w:type="even" r:id="rId9"/>
+      <w:footerReference w:type="default" r:id="rId10"/>
+      <w:headerReference w:type="first" r:id="rId11"/>
+      <w:footerReference w:type="first" r:id="rId12"/>
       <w:pgSz w:w="12240" w:h="15840"/>
-      <w:pgMar w:top="1296" w:right="1440" w:bottom="1152" w:left="1440" w:header="864" w:footer="1440" w:gutter="0"/>
+      <w:pgMar w:top="1296" w:right="1440" w:bottom="1152" w:left="1440" w:header="864" w:footer="720" w:gutter="0"/>
       <w:cols w:space="720"/>
       <w:noEndnote/>
       <w:docGrid w:linePitch="326"/>
@@ -1810,6 +1795,45 @@
 </w:endnotes>
 </file>
 
+<file path=word/footer1.xml><?xml version="1.0" encoding="utf-8"?>
+<w:ftr xmlns:wpc="http://schemas.microsoft.com/office/word/2010/wordprocessingCanvas" xmlns:mc="http://schemas.openxmlformats.org/markup-compatibility/2006" xmlns:o="urn:schemas-microsoft-com:office:office" xmlns:r="http://schemas.openxmlformats.org/officeDocument/2006/relationships" xmlns:m="http://schemas.openxmlformats.org/officeDocument/2006/math" xmlns:v="urn:schemas-microsoft-com:vml" xmlns:wp14="http://schemas.microsoft.com/office/word/2010/wordprocessingDrawing" xmlns:wp="http://schemas.openxmlformats.org/drawingml/2006/wordprocessingDrawing" xmlns:w10="urn:schemas-microsoft-com:office:word" xmlns:w="http://schemas.openxmlformats.org/wordprocessingml/2006/main" xmlns:w14="http://schemas.microsoft.com/office/word/2010/wordml" xmlns:wpg="http://schemas.microsoft.com/office/word/2010/wordprocessingGroup" xmlns:wpi="http://schemas.microsoft.com/office/word/2010/wordprocessingInk" xmlns:wne="http://schemas.microsoft.com/office/word/2006/wordml" xmlns:wps="http://schemas.microsoft.com/office/word/2010/wordprocessingShape" mc:Ignorable="w14 wp14">
+  <w:p>
+    <w:pPr>
+      <w:pStyle w:val="Footer"/>
+    </w:pPr>
+  </w:p>
+</w:ftr>
+</file>
+
+<file path=word/footer2.xml><?xml version="1.0" encoding="utf-8"?>
+<w:ftr xmlns:wpc="http://schemas.microsoft.com/office/word/2010/wordprocessingCanvas" xmlns:mc="http://schemas.openxmlformats.org/markup-compatibility/2006" xmlns:o="urn:schemas-microsoft-com:office:office" xmlns:r="http://schemas.openxmlformats.org/officeDocument/2006/relationships" xmlns:m="http://schemas.openxmlformats.org/officeDocument/2006/math" xmlns:v="urn:schemas-microsoft-com:vml" xmlns:wp14="http://schemas.microsoft.com/office/word/2010/wordprocessingDrawing" xmlns:wp="http://schemas.openxmlformats.org/drawingml/2006/wordprocessingDrawing" xmlns:w10="urn:schemas-microsoft-com:office:word" xmlns:w="http://schemas.openxmlformats.org/wordprocessingml/2006/main" xmlns:w14="http://schemas.microsoft.com/office/word/2010/wordml" xmlns:wpg="http://schemas.microsoft.com/office/word/2010/wordprocessingGroup" xmlns:wpi="http://schemas.microsoft.com/office/word/2010/wordprocessingInk" xmlns:wne="http://schemas.microsoft.com/office/word/2006/wordml" xmlns:wps="http://schemas.microsoft.com/office/word/2010/wordprocessingShape" mc:Ignorable="w14 wp14">
+  <w:p>
+    <w:pPr>
+      <w:pStyle w:val="Footer"/>
+      <w:jc w:val="right"/>
+    </w:pPr>
+    <w:r>
+      <w:t xml:space="preserve">Transfer </w:t>
+    </w:r>
+    <w:r>
+      <w:t>Entry</w:t>
+    </w:r>
+    <w:bookmarkStart w:id="0" w:name="_GoBack"/>
+    <w:bookmarkEnd w:id="0"/>
+  </w:p>
+</w:ftr>
+</file>
+
+<file path=word/footer3.xml><?xml version="1.0" encoding="utf-8"?>
+<w:ftr xmlns:wpc="http://schemas.microsoft.com/office/word/2010/wordprocessingCanvas" xmlns:mc="http://schemas.openxmlformats.org/markup-compatibility/2006" xmlns:o="urn:schemas-microsoft-com:office:office" xmlns:r="http://schemas.openxmlformats.org/officeDocument/2006/relationships" xmlns:m="http://schemas.openxmlformats.org/officeDocument/2006/math" xmlns:v="urn:schemas-microsoft-com:vml" xmlns:wp14="http://schemas.microsoft.com/office/word/2010/wordprocessingDrawing" xmlns:wp="http://schemas.openxmlformats.org/drawingml/2006/wordprocessingDrawing" xmlns:w10="urn:schemas-microsoft-com:office:word" xmlns:w="http://schemas.openxmlformats.org/wordprocessingml/2006/main" xmlns:w14="http://schemas.microsoft.com/office/word/2010/wordml" xmlns:wpg="http://schemas.microsoft.com/office/word/2010/wordprocessingGroup" xmlns:wpi="http://schemas.microsoft.com/office/word/2010/wordprocessingInk" xmlns:wne="http://schemas.microsoft.com/office/word/2006/wordml" xmlns:wps="http://schemas.microsoft.com/office/word/2010/wordprocessingShape" mc:Ignorable="w14 wp14">
+  <w:p>
+    <w:pPr>
+      <w:pStyle w:val="Footer"/>
+    </w:pPr>
+  </w:p>
+</w:ftr>
+</file>
+
 <file path=word/footnotes.xml><?xml version="1.0" encoding="utf-8"?>
 <w:footnotes xmlns:wpc="http://schemas.microsoft.com/office/word/2010/wordprocessingCanvas" xmlns:mc="http://schemas.openxmlformats.org/markup-compatibility/2006" xmlns:o="urn:schemas-microsoft-com:office:office" xmlns:r="http://schemas.openxmlformats.org/officeDocument/2006/relationships" xmlns:m="http://schemas.openxmlformats.org/officeDocument/2006/math" xmlns:v="urn:schemas-microsoft-com:vml" xmlns:wp14="http://schemas.microsoft.com/office/word/2010/wordprocessingDrawing" xmlns:wp="http://schemas.openxmlformats.org/drawingml/2006/wordprocessingDrawing" xmlns:w10="urn:schemas-microsoft-com:office:word" xmlns:w="http://schemas.openxmlformats.org/wordprocessingml/2006/main" xmlns:w14="http://schemas.microsoft.com/office/word/2010/wordml" xmlns:wpg="http://schemas.microsoft.com/office/word/2010/wordprocessingGroup" xmlns:wpi="http://schemas.microsoft.com/office/word/2010/wordprocessingInk" xmlns:wne="http://schemas.microsoft.com/office/word/2006/wordml" xmlns:wps="http://schemas.microsoft.com/office/word/2010/wordprocessingShape" mc:Ignorable="w14 wp14">
   <w:footnote w:type="separator" w:id="-1">
@@ -1830,6 +1854,16 @@
 </file>
 
 <file path=word/header1.xml><?xml version="1.0" encoding="utf-8"?>
+<w:hdr xmlns:wpc="http://schemas.microsoft.com/office/word/2010/wordprocessingCanvas" xmlns:mc="http://schemas.openxmlformats.org/markup-compatibility/2006" xmlns:o="urn:schemas-microsoft-com:office:office" xmlns:r="http://schemas.openxmlformats.org/officeDocument/2006/relationships" xmlns:m="http://schemas.openxmlformats.org/officeDocument/2006/math" xmlns:v="urn:schemas-microsoft-com:vml" xmlns:wp14="http://schemas.microsoft.com/office/word/2010/wordprocessingDrawing" xmlns:wp="http://schemas.openxmlformats.org/drawingml/2006/wordprocessingDrawing" xmlns:w10="urn:schemas-microsoft-com:office:word" xmlns:w="http://schemas.openxmlformats.org/wordprocessingml/2006/main" xmlns:w14="http://schemas.microsoft.com/office/word/2010/wordml" xmlns:wpg="http://schemas.microsoft.com/office/word/2010/wordprocessingGroup" xmlns:wpi="http://schemas.microsoft.com/office/word/2010/wordprocessingInk" xmlns:wne="http://schemas.microsoft.com/office/word/2006/wordml" xmlns:wps="http://schemas.microsoft.com/office/word/2010/wordprocessingShape" mc:Ignorable="w14 wp14">
+  <w:p>
+    <w:pPr>
+      <w:pStyle w:val="Header"/>
+    </w:pPr>
+  </w:p>
+</w:hdr>
+</file>
+
+<file path=word/header2.xml><?xml version="1.0" encoding="utf-8"?>
 <w:hdr xmlns:wpc="http://schemas.microsoft.com/office/word/2010/wordprocessingCanvas" xmlns:mc="http://schemas.openxmlformats.org/markup-compatibility/2006" xmlns:o="urn:schemas-microsoft-com:office:office" xmlns:r="http://schemas.openxmlformats.org/officeDocument/2006/relationships" xmlns:m="http://schemas.openxmlformats.org/officeDocument/2006/math" xmlns:v="urn:schemas-microsoft-com:vml" xmlns:wp14="http://schemas.microsoft.com/office/word/2010/wordprocessingDrawing" xmlns:wp="http://schemas.openxmlformats.org/drawingml/2006/wordprocessingDrawing" xmlns:w10="urn:schemas-microsoft-com:office:word" xmlns:w="http://schemas.openxmlformats.org/wordprocessingml/2006/main" xmlns:w14="http://schemas.microsoft.com/office/word/2010/wordml" xmlns:wpg="http://schemas.microsoft.com/office/word/2010/wordprocessingGroup" xmlns:wpi="http://schemas.microsoft.com/office/word/2010/wordprocessingInk" xmlns:wne="http://schemas.microsoft.com/office/word/2006/wordml" xmlns:wps="http://schemas.microsoft.com/office/word/2010/wordprocessingShape" mc:Ignorable="w14 wp14">
   <w:p>
     <w:pPr>
@@ -1849,6 +1883,16 @@
       </w:rPr>
       <w:t>IN THE DELAWARE MUNICIPAL COURT</w:t>
     </w:r>
+  </w:p>
+</w:hdr>
+</file>
+
+<file path=word/header3.xml><?xml version="1.0" encoding="utf-8"?>
+<w:hdr xmlns:wpc="http://schemas.microsoft.com/office/word/2010/wordprocessingCanvas" xmlns:mc="http://schemas.openxmlformats.org/markup-compatibility/2006" xmlns:o="urn:schemas-microsoft-com:office:office" xmlns:r="http://schemas.openxmlformats.org/officeDocument/2006/relationships" xmlns:m="http://schemas.openxmlformats.org/officeDocument/2006/math" xmlns:v="urn:schemas-microsoft-com:vml" xmlns:wp14="http://schemas.microsoft.com/office/word/2010/wordprocessingDrawing" xmlns:wp="http://schemas.openxmlformats.org/drawingml/2006/wordprocessingDrawing" xmlns:w10="urn:schemas-microsoft-com:office:word" xmlns:w="http://schemas.openxmlformats.org/wordprocessingml/2006/main" xmlns:w14="http://schemas.microsoft.com/office/word/2010/wordml" xmlns:wpg="http://schemas.microsoft.com/office/word/2010/wordprocessingGroup" xmlns:wpi="http://schemas.microsoft.com/office/word/2010/wordprocessingInk" xmlns:wne="http://schemas.microsoft.com/office/word/2006/wordml" xmlns:wps="http://schemas.microsoft.com/office/word/2010/wordprocessingShape" mc:Ignorable="w14 wp14">
+  <w:p>
+    <w:pPr>
+      <w:pStyle w:val="Header"/>
+    </w:pPr>
   </w:p>
 </w:hdr>
 </file>

</xml_diff>